<commit_message>
document: change active diagram
</commit_message>
<xml_diff>
--- a/INFO/Bao_cao_btl_ltm.docx
+++ b/INFO/Bao_cao_btl_ltm.docx
@@ -72,7 +72,7 @@
           <w:r>
             <w:fldChar w:fldCharType="separate"/>
           </w:r>
-          <w:hyperlink w:anchor="_Toc43803809" w:history="1">
+          <w:hyperlink w:anchor="_Toc44683525" w:history="1">
             <w:r>
               <w:rPr>
                 <w:rStyle w:val="Hyperlink"/>
@@ -119,7 +119,7 @@
                 <w:noProof/>
                 <w:webHidden/>
               </w:rPr>
-              <w:instrText xml:space="preserve"> PAGEREF _Toc43803809 \h </w:instrText>
+              <w:instrText xml:space="preserve"> PAGEREF _Toc44683525 \h </w:instrText>
             </w:r>
             <w:r>
               <w:rPr>
@@ -162,7 +162,7 @@
               <w:noProof/>
             </w:rPr>
           </w:pPr>
-          <w:hyperlink w:anchor="_Toc43803810" w:history="1">
+          <w:hyperlink w:anchor="_Toc44683526" w:history="1">
             <w:r>
               <w:rPr>
                 <w:rStyle w:val="Hyperlink"/>
@@ -209,7 +209,7 @@
                 <w:noProof/>
                 <w:webHidden/>
               </w:rPr>
-              <w:instrText xml:space="preserve"> PAGEREF _Toc43803810 \h </w:instrText>
+              <w:instrText xml:space="preserve"> PAGEREF _Toc44683526 \h </w:instrText>
             </w:r>
             <w:r>
               <w:rPr>
@@ -252,7 +252,7 @@
               <w:noProof/>
             </w:rPr>
           </w:pPr>
-          <w:hyperlink w:anchor="_Toc43803811" w:history="1">
+          <w:hyperlink w:anchor="_Toc44683527" w:history="1">
             <w:r>
               <w:rPr>
                 <w:rStyle w:val="Hyperlink"/>
@@ -299,7 +299,7 @@
                 <w:noProof/>
                 <w:webHidden/>
               </w:rPr>
-              <w:instrText xml:space="preserve"> PAGEREF _Toc43803811 \h </w:instrText>
+              <w:instrText xml:space="preserve"> PAGEREF _Toc44683527 \h </w:instrText>
             </w:r>
             <w:r>
               <w:rPr>
@@ -342,7 +342,7 @@
               <w:noProof/>
             </w:rPr>
           </w:pPr>
-          <w:hyperlink w:anchor="_Toc43803812" w:history="1">
+          <w:hyperlink w:anchor="_Toc44683528" w:history="1">
             <w:r>
               <w:rPr>
                 <w:rStyle w:val="Hyperlink"/>
@@ -389,7 +389,7 @@
                 <w:noProof/>
                 <w:webHidden/>
               </w:rPr>
-              <w:instrText xml:space="preserve"> PAGEREF _Toc43803812 \h </w:instrText>
+              <w:instrText xml:space="preserve"> PAGEREF _Toc44683528 \h </w:instrText>
             </w:r>
             <w:r>
               <w:rPr>
@@ -432,7 +432,7 @@
               <w:noProof/>
             </w:rPr>
           </w:pPr>
-          <w:hyperlink w:anchor="_Toc43803813" w:history="1">
+          <w:hyperlink w:anchor="_Toc44683529" w:history="1">
             <w:r>
               <w:rPr>
                 <w:rStyle w:val="Hyperlink"/>
@@ -479,7 +479,7 @@
                 <w:noProof/>
                 <w:webHidden/>
               </w:rPr>
-              <w:instrText xml:space="preserve"> PAGEREF _Toc43803813 \h </w:instrText>
+              <w:instrText xml:space="preserve"> PAGEREF _Toc44683529 \h </w:instrText>
             </w:r>
             <w:r>
               <w:rPr>
@@ -522,7 +522,7 @@
               <w:noProof/>
             </w:rPr>
           </w:pPr>
-          <w:hyperlink w:anchor="_Toc43803814" w:history="1">
+          <w:hyperlink w:anchor="_Toc44683530" w:history="1">
             <w:r>
               <w:rPr>
                 <w:rStyle w:val="Hyperlink"/>
@@ -569,7 +569,7 @@
                 <w:noProof/>
                 <w:webHidden/>
               </w:rPr>
-              <w:instrText xml:space="preserve"> PAGEREF _Toc43803814 \h </w:instrText>
+              <w:instrText xml:space="preserve"> PAGEREF _Toc44683530 \h </w:instrText>
             </w:r>
             <w:r>
               <w:rPr>
@@ -612,7 +612,7 @@
               <w:noProof/>
             </w:rPr>
           </w:pPr>
-          <w:hyperlink w:anchor="_Toc43803815" w:history="1">
+          <w:hyperlink w:anchor="_Toc44683531" w:history="1">
             <w:r>
               <w:rPr>
                 <w:rStyle w:val="Hyperlink"/>
@@ -661,7 +661,7 @@
                 <w:noProof/>
                 <w:webHidden/>
               </w:rPr>
-              <w:instrText xml:space="preserve"> PAGEREF _Toc43803815 \h </w:instrText>
+              <w:instrText xml:space="preserve"> PAGEREF _Toc44683531 \h </w:instrText>
             </w:r>
             <w:r>
               <w:rPr>
@@ -704,7 +704,7 @@
               <w:noProof/>
             </w:rPr>
           </w:pPr>
-          <w:hyperlink w:anchor="_Toc43803816" w:history="1">
+          <w:hyperlink w:anchor="_Toc44683532" w:history="1">
             <w:r>
               <w:rPr>
                 <w:rStyle w:val="Hyperlink"/>
@@ -752,7 +752,7 @@
                 <w:noProof/>
                 <w:webHidden/>
               </w:rPr>
-              <w:instrText xml:space="preserve"> PAGEREF _Toc43803816 \h </w:instrText>
+              <w:instrText xml:space="preserve"> PAGEREF _Toc44683532 \h </w:instrText>
             </w:r>
             <w:r>
               <w:rPr>
@@ -795,7 +795,7 @@
               <w:noProof/>
             </w:rPr>
           </w:pPr>
-          <w:hyperlink w:anchor="_Toc43803817" w:history="1">
+          <w:hyperlink w:anchor="_Toc44683533" w:history="1">
             <w:r>
               <w:rPr>
                 <w:rStyle w:val="Hyperlink"/>
@@ -842,7 +842,7 @@
                 <w:noProof/>
                 <w:webHidden/>
               </w:rPr>
-              <w:instrText xml:space="preserve"> PAGEREF _Toc43803817 \h </w:instrText>
+              <w:instrText xml:space="preserve"> PAGEREF _Toc44683533 \h </w:instrText>
             </w:r>
             <w:r>
               <w:rPr>
@@ -885,7 +885,7 @@
               <w:noProof/>
             </w:rPr>
           </w:pPr>
-          <w:hyperlink w:anchor="_Toc43803818" w:history="1">
+          <w:hyperlink w:anchor="_Toc44683534" w:history="1">
             <w:r>
               <w:rPr>
                 <w:rStyle w:val="Hyperlink"/>
@@ -932,7 +932,7 @@
                 <w:noProof/>
                 <w:webHidden/>
               </w:rPr>
-              <w:instrText xml:space="preserve"> PAGEREF _Toc43803818 \h </w:instrText>
+              <w:instrText xml:space="preserve"> PAGEREF _Toc44683534 \h </w:instrText>
             </w:r>
             <w:r>
               <w:rPr>
@@ -975,7 +975,7 @@
               <w:noProof/>
             </w:rPr>
           </w:pPr>
-          <w:hyperlink w:anchor="_Toc43803819" w:history="1">
+          <w:hyperlink w:anchor="_Toc44683535" w:history="1">
             <w:r>
               <w:rPr>
                 <w:rStyle w:val="Hyperlink"/>
@@ -1022,7 +1022,7 @@
                 <w:noProof/>
                 <w:webHidden/>
               </w:rPr>
-              <w:instrText xml:space="preserve"> PAGEREF _Toc43803819 \h </w:instrText>
+              <w:instrText xml:space="preserve"> PAGEREF _Toc44683535 \h </w:instrText>
             </w:r>
             <w:r>
               <w:rPr>
@@ -1042,7 +1042,7 @@
                 <w:noProof/>
                 <w:webHidden/>
               </w:rPr>
-              <w:t>4</w:t>
+              <w:t>5</w:t>
             </w:r>
             <w:r>
               <w:rPr>
@@ -1065,7 +1065,7 @@
               <w:noProof/>
             </w:rPr>
           </w:pPr>
-          <w:hyperlink w:anchor="_Toc43803820" w:history="1">
+          <w:hyperlink w:anchor="_Toc44683536" w:history="1">
             <w:r>
               <w:rPr>
                 <w:rStyle w:val="Hyperlink"/>
@@ -1124,7 +1124,7 @@
                 <w:noProof/>
                 <w:webHidden/>
               </w:rPr>
-              <w:instrText xml:space="preserve"> PAGEREF _Toc43803820 \h </w:instrText>
+              <w:instrText xml:space="preserve"> PAGEREF _Toc44683536 \h </w:instrText>
             </w:r>
             <w:r>
               <w:rPr>
@@ -1167,7 +1167,7 @@
               <w:noProof/>
             </w:rPr>
           </w:pPr>
-          <w:hyperlink w:anchor="_Toc43803821" w:history="1">
+          <w:hyperlink w:anchor="_Toc44683537" w:history="1">
             <w:r>
               <w:rPr>
                 <w:rStyle w:val="Hyperlink"/>
@@ -1226,7 +1226,7 @@
                 <w:noProof/>
                 <w:webHidden/>
               </w:rPr>
-              <w:instrText xml:space="preserve"> PAGEREF _Toc43803821 \h </w:instrText>
+              <w:instrText xml:space="preserve"> PAGEREF _Toc44683537 \h </w:instrText>
             </w:r>
             <w:r>
               <w:rPr>
@@ -1269,7 +1269,7 @@
               <w:noProof/>
             </w:rPr>
           </w:pPr>
-          <w:hyperlink w:anchor="_Toc43803822" w:history="1">
+          <w:hyperlink w:anchor="_Toc44683538" w:history="1">
             <w:r>
               <w:rPr>
                 <w:rStyle w:val="Hyperlink"/>
@@ -1328,7 +1328,7 @@
                 <w:noProof/>
                 <w:webHidden/>
               </w:rPr>
-              <w:instrText xml:space="preserve"> PAGEREF _Toc43803822 \h </w:instrText>
+              <w:instrText xml:space="preserve"> PAGEREF _Toc44683538 \h </w:instrText>
             </w:r>
             <w:r>
               <w:rPr>
@@ -1348,7 +1348,7 @@
                 <w:noProof/>
                 <w:webHidden/>
               </w:rPr>
-              <w:t>5</w:t>
+              <w:t>6</w:t>
             </w:r>
             <w:r>
               <w:rPr>
@@ -1371,7 +1371,7 @@
               <w:noProof/>
             </w:rPr>
           </w:pPr>
-          <w:hyperlink w:anchor="_Toc43803823" w:history="1">
+          <w:hyperlink w:anchor="_Toc44683539" w:history="1">
             <w:r>
               <w:rPr>
                 <w:rStyle w:val="Hyperlink"/>
@@ -1430,7 +1430,7 @@
                 <w:noProof/>
                 <w:webHidden/>
               </w:rPr>
-              <w:instrText xml:space="preserve"> PAGEREF _Toc43803823 \h </w:instrText>
+              <w:instrText xml:space="preserve"> PAGEREF _Toc44683539 \h </w:instrText>
             </w:r>
             <w:r>
               <w:rPr>
@@ -1473,7 +1473,7 @@
               <w:noProof/>
             </w:rPr>
           </w:pPr>
-          <w:hyperlink w:anchor="_Toc43803824" w:history="1">
+          <w:hyperlink w:anchor="_Toc44683540" w:history="1">
             <w:r>
               <w:rPr>
                 <w:rStyle w:val="Hyperlink"/>
@@ -1522,7 +1522,7 @@
                 <w:noProof/>
                 <w:webHidden/>
               </w:rPr>
-              <w:instrText xml:space="preserve"> PAGEREF _Toc43803824 \h </w:instrText>
+              <w:instrText xml:space="preserve"> PAGEREF _Toc44683540 \h </w:instrText>
             </w:r>
             <w:r>
               <w:rPr>
@@ -1565,7 +1565,7 @@
               <w:noProof/>
             </w:rPr>
           </w:pPr>
-          <w:hyperlink w:anchor="_Toc43803825" w:history="1">
+          <w:hyperlink w:anchor="_Toc44683541" w:history="1">
             <w:r>
               <w:rPr>
                 <w:rStyle w:val="Hyperlink"/>
@@ -1612,7 +1612,7 @@
                 <w:noProof/>
                 <w:webHidden/>
               </w:rPr>
-              <w:instrText xml:space="preserve"> PAGEREF _Toc43803825 \h </w:instrText>
+              <w:instrText xml:space="preserve"> PAGEREF _Toc44683541 \h </w:instrText>
             </w:r>
             <w:r>
               <w:rPr>
@@ -1655,7 +1655,7 @@
               <w:noProof/>
             </w:rPr>
           </w:pPr>
-          <w:hyperlink w:anchor="_Toc43803826" w:history="1">
+          <w:hyperlink w:anchor="_Toc44683542" w:history="1">
             <w:r>
               <w:rPr>
                 <w:rStyle w:val="Hyperlink"/>
@@ -1702,7 +1702,7 @@
                 <w:noProof/>
                 <w:webHidden/>
               </w:rPr>
-              <w:instrText xml:space="preserve"> PAGEREF _Toc43803826 \h </w:instrText>
+              <w:instrText xml:space="preserve"> PAGEREF _Toc44683542 \h </w:instrText>
             </w:r>
             <w:r>
               <w:rPr>
@@ -1744,7 +1744,7 @@
               <w:noProof/>
             </w:rPr>
           </w:pPr>
-          <w:hyperlink w:anchor="_Toc43803827" w:history="1">
+          <w:hyperlink w:anchor="_Toc44683543" w:history="1">
             <w:r>
               <w:rPr>
                 <w:rStyle w:val="Hyperlink"/>
@@ -1774,7 +1774,7 @@
                 <w:noProof/>
                 <w:webHidden/>
               </w:rPr>
-              <w:instrText xml:space="preserve"> PAGEREF _Toc43803827 \h </w:instrText>
+              <w:instrText xml:space="preserve"> PAGEREF _Toc44683543 \h </w:instrText>
             </w:r>
             <w:r>
               <w:rPr>
@@ -1794,7 +1794,7 @@
                 <w:noProof/>
                 <w:webHidden/>
               </w:rPr>
-              <w:t>10</w:t>
+              <w:t>9</w:t>
             </w:r>
             <w:r>
               <w:rPr>
@@ -1873,7 +1873,7 @@
           <w:color w:val="000000" w:themeColor="text1"/>
         </w:rPr>
       </w:pPr>
-      <w:bookmarkStart w:id="0" w:name="_Toc43803809"/>
+      <w:bookmarkStart w:id="0" w:name="_Toc44683525"/>
       <w:r>
         <w:rPr>
           <w:rFonts w:ascii="Times New Roman" w:hAnsi="Times New Roman" w:cs="Times New Roman"/>
@@ -1889,10 +1889,14 @@
     </w:p>
     <w:p>
       <w:pPr>
+        <w:pStyle w:val="ListParagraph"/>
+        <w:numPr>
+          <w:ilvl w:val="0"/>
+          <w:numId w:val="22"/>
+        </w:numPr>
         <w:tabs>
           <w:tab w:val="left" w:pos="1710"/>
         </w:tabs>
-        <w:ind w:left="360"/>
         <w:jc w:val="both"/>
         <w:rPr>
           <w:rFonts w:ascii="Times New Roman" w:hAnsi="Times New Roman" w:cs="Times New Roman"/>
@@ -2233,10 +2237,14 @@
     </w:p>
     <w:p>
       <w:pPr>
+        <w:pStyle w:val="ListParagraph"/>
+        <w:numPr>
+          <w:ilvl w:val="0"/>
+          <w:numId w:val="22"/>
+        </w:numPr>
         <w:tabs>
           <w:tab w:val="left" w:pos="1710"/>
         </w:tabs>
-        <w:ind w:left="360"/>
         <w:jc w:val="both"/>
         <w:rPr>
           <w:rFonts w:ascii="Times New Roman" w:hAnsi="Times New Roman" w:cs="Times New Roman"/>
@@ -2295,10 +2303,14 @@
     </w:p>
     <w:p>
       <w:pPr>
+        <w:pStyle w:val="ListParagraph"/>
+        <w:numPr>
+          <w:ilvl w:val="0"/>
+          <w:numId w:val="22"/>
+        </w:numPr>
         <w:tabs>
           <w:tab w:val="left" w:pos="1710"/>
         </w:tabs>
-        <w:ind w:left="360"/>
         <w:jc w:val="both"/>
         <w:rPr>
           <w:rFonts w:ascii="Times New Roman" w:hAnsi="Times New Roman" w:cs="Times New Roman"/>
@@ -2326,6 +2338,232 @@
           <w:szCs w:val="24"/>
         </w:rPr>
         <w:t>: Visual Studio 2015</w:t>
+      </w:r>
+    </w:p>
+    <w:p>
+      <w:pPr>
+        <w:pStyle w:val="ListParagraph"/>
+        <w:numPr>
+          <w:ilvl w:val="0"/>
+          <w:numId w:val="22"/>
+        </w:numPr>
+        <w:tabs>
+          <w:tab w:val="left" w:pos="1710"/>
+        </w:tabs>
+        <w:jc w:val="both"/>
+        <w:rPr>
+          <w:rFonts w:ascii="Times New Roman" w:hAnsi="Times New Roman" w:cs="Times New Roman"/>
+          <w:noProof/>
+          <w:sz w:val="24"/>
+          <w:szCs w:val="24"/>
+        </w:rPr>
+      </w:pPr>
+      <w:r>
+        <w:rPr>
+          <w:rFonts w:ascii="Times New Roman" w:hAnsi="Times New Roman" w:cs="Times New Roman"/>
+          <w:b/>
+          <w:bCs/>
+          <w:noProof/>
+          <w:sz w:val="24"/>
+          <w:szCs w:val="24"/>
+        </w:rPr>
+        <w:t>Phân chia công việc</w:t>
+      </w:r>
+    </w:p>
+    <w:p>
+      <w:pPr>
+        <w:pStyle w:val="ListParagraph"/>
+        <w:numPr>
+          <w:ilvl w:val="0"/>
+          <w:numId w:val="24"/>
+        </w:numPr>
+        <w:tabs>
+          <w:tab w:val="left" w:pos="1710"/>
+        </w:tabs>
+        <w:jc w:val="both"/>
+        <w:rPr>
+          <w:rFonts w:ascii="Times New Roman" w:hAnsi="Times New Roman" w:cs="Times New Roman"/>
+          <w:noProof/>
+          <w:sz w:val="24"/>
+          <w:szCs w:val="24"/>
+        </w:rPr>
+      </w:pPr>
+      <w:r>
+        <w:rPr>
+          <w:rFonts w:ascii="Times New Roman" w:hAnsi="Times New Roman" w:cs="Times New Roman"/>
+          <w:noProof/>
+          <w:sz w:val="24"/>
+          <w:szCs w:val="24"/>
+        </w:rPr>
+        <w:t>Phạm Hồng Phúc</w:t>
+      </w:r>
+    </w:p>
+    <w:p>
+      <w:pPr>
+        <w:pStyle w:val="ListParagraph"/>
+        <w:numPr>
+          <w:ilvl w:val="0"/>
+          <w:numId w:val="25"/>
+        </w:numPr>
+        <w:tabs>
+          <w:tab w:val="left" w:pos="1710"/>
+        </w:tabs>
+        <w:jc w:val="both"/>
+        <w:rPr>
+          <w:rFonts w:ascii="Times New Roman" w:hAnsi="Times New Roman" w:cs="Times New Roman"/>
+          <w:noProof/>
+          <w:sz w:val="24"/>
+          <w:szCs w:val="24"/>
+        </w:rPr>
+      </w:pPr>
+      <w:r>
+        <w:rPr>
+          <w:rFonts w:ascii="Times New Roman" w:hAnsi="Times New Roman" w:cs="Times New Roman"/>
+          <w:noProof/>
+          <w:sz w:val="24"/>
+          <w:szCs w:val="24"/>
+        </w:rPr>
+        <w:t>Xây dựng khuôn dạng gói tin, cách truyền tin, cách truyền file</w:t>
+      </w:r>
+    </w:p>
+    <w:p>
+      <w:pPr>
+        <w:pStyle w:val="ListParagraph"/>
+        <w:numPr>
+          <w:ilvl w:val="0"/>
+          <w:numId w:val="25"/>
+        </w:numPr>
+        <w:tabs>
+          <w:tab w:val="left" w:pos="1710"/>
+        </w:tabs>
+        <w:jc w:val="both"/>
+        <w:rPr>
+          <w:rFonts w:ascii="Times New Roman" w:hAnsi="Times New Roman" w:cs="Times New Roman"/>
+          <w:noProof/>
+          <w:sz w:val="24"/>
+          <w:szCs w:val="24"/>
+        </w:rPr>
+      </w:pPr>
+      <w:r>
+        <w:rPr>
+          <w:rFonts w:ascii="Times New Roman" w:hAnsi="Times New Roman" w:cs="Times New Roman"/>
+          <w:noProof/>
+          <w:sz w:val="24"/>
+          <w:szCs w:val="24"/>
+        </w:rPr>
+        <w:t>Tìm hiểu cách tạo giao diện</w:t>
+      </w:r>
+    </w:p>
+    <w:p>
+      <w:pPr>
+        <w:pStyle w:val="ListParagraph"/>
+        <w:numPr>
+          <w:ilvl w:val="0"/>
+          <w:numId w:val="25"/>
+        </w:numPr>
+        <w:tabs>
+          <w:tab w:val="left" w:pos="1710"/>
+        </w:tabs>
+        <w:jc w:val="both"/>
+        <w:rPr>
+          <w:rFonts w:ascii="Times New Roman" w:hAnsi="Times New Roman" w:cs="Times New Roman"/>
+          <w:noProof/>
+          <w:sz w:val="24"/>
+          <w:szCs w:val="24"/>
+        </w:rPr>
+      </w:pPr>
+      <w:r>
+        <w:rPr>
+          <w:rFonts w:ascii="Times New Roman" w:hAnsi="Times New Roman" w:cs="Times New Roman"/>
+          <w:noProof/>
+          <w:sz w:val="24"/>
+          <w:szCs w:val="24"/>
+        </w:rPr>
+        <w:t>Tìm hiểu các hàm tương tác với file</w:t>
+      </w:r>
+    </w:p>
+    <w:p>
+      <w:pPr>
+        <w:pStyle w:val="ListParagraph"/>
+        <w:numPr>
+          <w:ilvl w:val="0"/>
+          <w:numId w:val="24"/>
+        </w:numPr>
+        <w:tabs>
+          <w:tab w:val="left" w:pos="1710"/>
+        </w:tabs>
+        <w:jc w:val="both"/>
+        <w:rPr>
+          <w:rFonts w:ascii="Times New Roman" w:hAnsi="Times New Roman" w:cs="Times New Roman"/>
+          <w:noProof/>
+          <w:sz w:val="24"/>
+          <w:szCs w:val="24"/>
+        </w:rPr>
+      </w:pPr>
+      <w:r>
+        <w:rPr>
+          <w:rFonts w:ascii="Times New Roman" w:hAnsi="Times New Roman" w:cs="Times New Roman"/>
+          <w:noProof/>
+          <w:sz w:val="24"/>
+          <w:szCs w:val="24"/>
+        </w:rPr>
+        <w:t>Đỗ Viết Trí</w:t>
+      </w:r>
+    </w:p>
+    <w:p>
+      <w:pPr>
+        <w:pStyle w:val="ListParagraph"/>
+        <w:numPr>
+          <w:ilvl w:val="0"/>
+          <w:numId w:val="26"/>
+        </w:numPr>
+        <w:tabs>
+          <w:tab w:val="left" w:pos="1710"/>
+        </w:tabs>
+        <w:jc w:val="both"/>
+        <w:rPr>
+          <w:rFonts w:ascii="Times New Roman" w:hAnsi="Times New Roman" w:cs="Times New Roman"/>
+          <w:noProof/>
+          <w:sz w:val="24"/>
+          <w:szCs w:val="24"/>
+        </w:rPr>
+      </w:pPr>
+      <w:r>
+        <w:rPr>
+          <w:rFonts w:ascii="Times New Roman" w:hAnsi="Times New Roman" w:cs="Times New Roman"/>
+          <w:noProof/>
+          <w:sz w:val="24"/>
+          <w:szCs w:val="24"/>
+        </w:rPr>
+        <w:t>Tìm hiểu các hàm tương tác với file</w:t>
+      </w:r>
+    </w:p>
+    <w:p>
+      <w:pPr>
+        <w:pStyle w:val="ListParagraph"/>
+        <w:numPr>
+          <w:ilvl w:val="0"/>
+          <w:numId w:val="26"/>
+        </w:numPr>
+        <w:tabs>
+          <w:tab w:val="left" w:pos="1710"/>
+        </w:tabs>
+        <w:jc w:val="both"/>
+        <w:rPr>
+          <w:rFonts w:ascii="Times New Roman" w:hAnsi="Times New Roman" w:cs="Times New Roman"/>
+          <w:noProof/>
+          <w:sz w:val="24"/>
+          <w:szCs w:val="24"/>
+        </w:rPr>
+      </w:pPr>
+      <w:r>
+        <w:rPr>
+          <w:rFonts w:ascii="Times New Roman" w:hAnsi="Times New Roman" w:cs="Times New Roman"/>
+          <w:noProof/>
+          <w:sz w:val="24"/>
+          <w:szCs w:val="24"/>
+        </w:rPr>
+        <w:t>Tìm hiểu cách tạo giao diện</w:t>
       </w:r>
     </w:p>
     <w:p>
@@ -2348,7 +2586,7 @@
           <w:szCs w:val="32"/>
         </w:rPr>
       </w:pPr>
-      <w:bookmarkStart w:id="1" w:name="_Toc43803810"/>
+      <w:bookmarkStart w:id="1" w:name="_Toc44683526"/>
       <w:r>
         <w:rPr>
           <w:rFonts w:ascii="Times New Roman" w:hAnsi="Times New Roman" w:cs="Times New Roman"/>
@@ -2418,7 +2656,7 @@
         </w:rPr>
         <w:t xml:space="preserve"> </w:t>
       </w:r>
-      <w:bookmarkStart w:id="2" w:name="_Toc43803811"/>
+      <w:bookmarkStart w:id="2" w:name="_Toc44683527"/>
       <w:r>
         <w:rPr>
           <w:rFonts w:ascii="Times New Roman" w:hAnsi="Times New Roman" w:cs="Times New Roman"/>
@@ -2864,7 +3102,7 @@
         </w:rPr>
         <w:t xml:space="preserve"> </w:t>
       </w:r>
-      <w:bookmarkStart w:id="3" w:name="_Toc43803812"/>
+      <w:bookmarkStart w:id="3" w:name="_Toc44683528"/>
       <w:r>
         <w:rPr>
           <w:rFonts w:ascii="Times New Roman" w:hAnsi="Times New Roman" w:cs="Times New Roman"/>
@@ -2903,6 +3141,7 @@
           <w:sz w:val="24"/>
           <w:szCs w:val="24"/>
         </w:rPr>
+        <w:lastRenderedPageBreak/>
         <w:t>Header Files</w:t>
       </w:r>
     </w:p>
@@ -3043,7 +3282,6 @@
           <w:sz w:val="24"/>
           <w:szCs w:val="24"/>
         </w:rPr>
-        <w:lastRenderedPageBreak/>
         <w:t>Common.cpp: định nghĩa các hàm được khai báo trong Common.h</w:t>
       </w:r>
     </w:p>
@@ -3152,7 +3390,7 @@
           <w:szCs w:val="32"/>
         </w:rPr>
       </w:pPr>
-      <w:bookmarkStart w:id="4" w:name="_Toc43803813"/>
+      <w:bookmarkStart w:id="4" w:name="_Toc44683529"/>
       <w:r>
         <w:rPr>
           <w:rFonts w:ascii="Times New Roman" w:hAnsi="Times New Roman" w:cs="Times New Roman"/>
@@ -3209,7 +3447,7 @@
           <w:szCs w:val="24"/>
         </w:rPr>
       </w:pPr>
-      <w:bookmarkStart w:id="5" w:name="_Toc43803814"/>
+      <w:bookmarkStart w:id="5" w:name="_Toc44683530"/>
       <w:r>
         <w:rPr>
           <w:rFonts w:ascii="Times New Roman" w:hAnsi="Times New Roman" w:cs="Times New Roman"/>
@@ -3394,18 +3632,40 @@
           <w:szCs w:val="24"/>
           <w:lang w:val="vi-VN"/>
         </w:rPr>
-        <w:t>int</w:t>
-      </w:r>
-      <w:r>
-        <w:rPr>
-          <w:rFonts w:ascii="Times New Roman" w:hAnsi="Times New Roman" w:cs="Times New Roman"/>
-          <w:noProof/>
-          <w:color w:val="000000"/>
-          <w:sz w:val="24"/>
-          <w:szCs w:val="24"/>
-          <w:lang w:val="vi-VN"/>
-        </w:rPr>
-        <w:t xml:space="preserve"> opcode;</w:t>
+        <w:t>char</w:t>
+      </w:r>
+      <w:r>
+        <w:rPr>
+          <w:rFonts w:ascii="Times New Roman" w:hAnsi="Times New Roman" w:cs="Times New Roman"/>
+          <w:noProof/>
+          <w:color w:val="000000"/>
+          <w:sz w:val="24"/>
+          <w:szCs w:val="24"/>
+          <w:lang w:val="vi-VN"/>
+        </w:rPr>
+        <w:t xml:space="preserve"> fileName[</w:t>
+      </w:r>
+      <w:r>
+        <w:rPr>
+          <w:rFonts w:ascii="Times New Roman" w:hAnsi="Times New Roman" w:cs="Times New Roman"/>
+          <w:noProof/>
+          <w:color w:val="6F008A"/>
+          <w:sz w:val="24"/>
+          <w:szCs w:val="24"/>
+          <w:lang w:val="vi-VN"/>
+        </w:rPr>
+        <w:t>BUFF_SIZE</w:t>
+      </w:r>
+      <w:r>
+        <w:rPr>
+          <w:rFonts w:ascii="Times New Roman" w:hAnsi="Times New Roman" w:cs="Times New Roman"/>
+          <w:noProof/>
+          <w:color w:val="000000"/>
+          <w:sz w:val="24"/>
+          <w:szCs w:val="24"/>
+          <w:lang w:val="vi-VN"/>
+        </w:rPr>
+        <w:t>];</w:t>
       </w:r>
     </w:p>
     <w:p>
@@ -3456,7 +3716,7 @@
           <w:szCs w:val="24"/>
           <w:lang w:val="vi-VN"/>
         </w:rPr>
-        <w:t xml:space="preserve"> fileName[</w:t>
+        <w:t xml:space="preserve"> ID[</w:t>
       </w:r>
       <w:r>
         <w:rPr>
@@ -3529,7 +3789,7 @@
           <w:szCs w:val="24"/>
           <w:lang w:val="vi-VN"/>
         </w:rPr>
-        <w:t xml:space="preserve"> ID[</w:t>
+        <w:t xml:space="preserve"> data[</w:t>
       </w:r>
       <w:r>
         <w:rPr>
@@ -3551,7 +3811,7 @@
           <w:szCs w:val="24"/>
           <w:lang w:val="vi-VN"/>
         </w:rPr>
-        <w:t>];</w:t>
+        <w:t xml:space="preserve"> + 1];</w:t>
       </w:r>
     </w:p>
     <w:p>
@@ -3568,20 +3828,8 @@
           <w:color w:val="000000"/>
           <w:sz w:val="24"/>
           <w:szCs w:val="24"/>
-          <w:lang w:val="vi-VN"/>
-        </w:rPr>
-      </w:pPr>
-      <w:r>
-        <w:rPr>
-          <w:rFonts w:ascii="Times New Roman" w:hAnsi="Times New Roman" w:cs="Times New Roman"/>
-          <w:noProof/>
-          <w:color w:val="000000"/>
-          <w:sz w:val="24"/>
-          <w:szCs w:val="24"/>
-          <w:lang w:val="vi-VN"/>
-        </w:rPr>
-        <w:tab/>
-      </w:r>
+        </w:rPr>
+      </w:pPr>
       <w:r>
         <w:rPr>
           <w:rFonts w:ascii="Times New Roman" w:hAnsi="Times New Roman" w:cs="Times New Roman"/>
@@ -3589,42 +3837,39 @@
           <w:color w:val="0000FF"/>
           <w:sz w:val="24"/>
           <w:szCs w:val="24"/>
-          <w:lang w:val="vi-VN"/>
-        </w:rPr>
-        <w:t>char</w:t>
-      </w:r>
-      <w:r>
-        <w:rPr>
-          <w:rFonts w:ascii="Times New Roman" w:hAnsi="Times New Roman" w:cs="Times New Roman"/>
-          <w:noProof/>
-          <w:color w:val="000000"/>
-          <w:sz w:val="24"/>
-          <w:szCs w:val="24"/>
-          <w:lang w:val="vi-VN"/>
-        </w:rPr>
-        <w:t xml:space="preserve"> data[</w:t>
-      </w:r>
-      <w:r>
-        <w:rPr>
-          <w:rFonts w:ascii="Times New Roman" w:hAnsi="Times New Roman" w:cs="Times New Roman"/>
-          <w:noProof/>
-          <w:color w:val="6F008A"/>
-          <w:sz w:val="24"/>
-          <w:szCs w:val="24"/>
-          <w:lang w:val="vi-VN"/>
-        </w:rPr>
-        <w:t>BUFF_SIZE</w:t>
-      </w:r>
-      <w:r>
-        <w:rPr>
-          <w:rFonts w:ascii="Times New Roman" w:hAnsi="Times New Roman" w:cs="Times New Roman"/>
-          <w:noProof/>
-          <w:color w:val="000000"/>
-          <w:sz w:val="24"/>
-          <w:szCs w:val="24"/>
-          <w:lang w:val="vi-VN"/>
-        </w:rPr>
-        <w:t xml:space="preserve"> + 1];</w:t>
+        </w:rPr>
+        <w:t xml:space="preserve">            </w:t>
+      </w:r>
+      <w:r>
+        <w:rPr>
+          <w:rFonts w:ascii="Times New Roman" w:hAnsi="Times New Roman" w:cs="Times New Roman"/>
+          <w:noProof/>
+          <w:color w:val="0000FF"/>
+          <w:sz w:val="24"/>
+          <w:szCs w:val="24"/>
+          <w:lang w:val="vi-VN"/>
+        </w:rPr>
+        <w:t>int</w:t>
+      </w:r>
+      <w:r>
+        <w:rPr>
+          <w:rFonts w:ascii="Times New Roman" w:hAnsi="Times New Roman" w:cs="Times New Roman"/>
+          <w:noProof/>
+          <w:color w:val="0000FF"/>
+          <w:sz w:val="24"/>
+          <w:szCs w:val="24"/>
+        </w:rPr>
+        <w:t xml:space="preserve"> </w:t>
+      </w:r>
+      <w:r>
+        <w:rPr>
+          <w:rFonts w:ascii="Times New Roman" w:hAnsi="Times New Roman" w:cs="Times New Roman"/>
+          <w:noProof/>
+          <w:color w:val="000000" w:themeColor="text1"/>
+          <w:sz w:val="24"/>
+          <w:szCs w:val="24"/>
+        </w:rPr>
+        <w:t>dataLen;</w:t>
       </w:r>
     </w:p>
     <w:p>
@@ -4373,6 +4618,7 @@
           <w:shd w:val="clear" w:color="auto" w:fill="FFFFFF"/>
           <w:lang w:val="vi-VN"/>
         </w:rPr>
+        <w:lastRenderedPageBreak/>
         <w:t>311: tải từng gói dữ liệu file từ client được chỉ định bởi client khác lên server đi kèm với kích thức của gói dữ liệu đó</w:t>
       </w:r>
     </w:p>
@@ -4558,7 +4804,6 @@
           <w:shd w:val="clear" w:color="auto" w:fill="FFFFFF"/>
           <w:lang w:val="vi-VN"/>
         </w:rPr>
-        <w:lastRenderedPageBreak/>
         <w:t>400: gửi ID và fileName để yêu cầu chuyển tiếp file đến client tương ứng với ID được gửi</w:t>
       </w:r>
     </w:p>
@@ -4707,7 +4952,18 @@
           <w:shd w:val="clear" w:color="auto" w:fill="FFFFFF"/>
           <w:lang w:val="vi-VN"/>
         </w:rPr>
-        <w:t>411: cho phép chuyển tiếp file về client</w:t>
+        <w:t>411: cho phép chuyển tiếp file về clien</w:t>
+      </w:r>
+      <w:r>
+        <w:rPr>
+          <w:rFonts w:ascii="Times New Roman" w:hAnsi="Times New Roman" w:cs="Times New Roman"/>
+          <w:noProof/>
+          <w:color w:val="24292E"/>
+          <w:sz w:val="24"/>
+          <w:szCs w:val="24"/>
+          <w:shd w:val="clear" w:color="auto" w:fill="FFFFFF"/>
+        </w:rPr>
+        <w:t>t</w:t>
       </w:r>
     </w:p>
     <w:p>
@@ -4740,7 +4996,7 @@
           <w:sz w:val="24"/>
           <w:szCs w:val="24"/>
         </w:rPr>
-        <w:t>Opcode: chứa thông tin kích thước của trường data</w:t>
+        <w:t>fileName: chứa thông tin tên file</w:t>
       </w:r>
     </w:p>
     <w:p>
@@ -4773,7 +5029,7 @@
           <w:sz w:val="24"/>
           <w:szCs w:val="24"/>
         </w:rPr>
-        <w:t>fileName: chứa thông tin tên file</w:t>
+        <w:t>ID: chứa thông tin ID của client(chưa chắc là ID của client gửi gói tin đó)</w:t>
       </w:r>
     </w:p>
     <w:p>
@@ -4806,7 +5062,17 @@
           <w:sz w:val="24"/>
           <w:szCs w:val="24"/>
         </w:rPr>
-        <w:t>ID: chứa thông tin ID của client(chưa chắc là ID của client gửi gói tin đó)</w:t>
+        <w:t>d</w:t>
+      </w:r>
+      <w:r>
+        <w:rPr>
+          <w:rFonts w:ascii="Times New Roman" w:hAnsi="Times New Roman" w:cs="Times New Roman"/>
+          <w:noProof/>
+          <w:color w:val="000000"/>
+          <w:sz w:val="24"/>
+          <w:szCs w:val="24"/>
+        </w:rPr>
+        <w:t>ata: chứa dữ liệu(có thể là dữ liệu file cần truyền đi)</w:t>
       </w:r>
     </w:p>
     <w:p>
@@ -4839,7 +5105,7 @@
           <w:sz w:val="24"/>
           <w:szCs w:val="24"/>
         </w:rPr>
-        <w:t>Data: chứa dữ liệu(có thể là dữ liệu file cần truyền đi)</w:t>
+        <w:t>dataLen: kích thức của trường data</w:t>
       </w:r>
     </w:p>
     <w:p>
@@ -4894,7 +5160,7 @@
         </w:rPr>
         <w:t xml:space="preserve"> </w:t>
       </w:r>
-      <w:bookmarkStart w:id="6" w:name="_Toc43803815"/>
+      <w:bookmarkStart w:id="6" w:name="_Toc44683531"/>
       <w:r>
         <w:rPr>
           <w:rFonts w:ascii="Times New Roman" w:hAnsi="Times New Roman" w:cs="Times New Roman"/>
@@ -4964,7 +5230,7 @@
           <w:lang w:val="vi-VN"/>
         </w:rPr>
       </w:pPr>
-      <w:bookmarkStart w:id="7" w:name="_Toc43803816"/>
+      <w:bookmarkStart w:id="7" w:name="_Toc44683532"/>
       <w:r>
         <w:rPr>
           <w:rFonts w:ascii="Times New Roman" w:hAnsi="Times New Roman" w:cs="Times New Roman"/>
@@ -5001,7 +5267,7 @@
           <w:szCs w:val="24"/>
         </w:rPr>
       </w:pPr>
-      <w:bookmarkStart w:id="8" w:name="_Toc43803817"/>
+      <w:bookmarkStart w:id="8" w:name="_Toc44683533"/>
       <w:r>
         <w:rPr>
           <w:rFonts w:ascii="Times New Roman" w:hAnsi="Times New Roman" w:cs="Times New Roman"/>
@@ -5218,7 +5484,7 @@
           <w:szCs w:val="24"/>
         </w:rPr>
       </w:pPr>
-      <w:bookmarkStart w:id="9" w:name="_Toc43803818"/>
+      <w:bookmarkStart w:id="9" w:name="_Toc44683534"/>
       <w:r>
         <w:rPr>
           <w:rFonts w:ascii="Times New Roman" w:hAnsi="Times New Roman" w:cs="Times New Roman"/>
@@ -5410,7 +5676,7 @@
           <w:sz w:val="24"/>
           <w:szCs w:val="24"/>
         </w:rPr>
-        <w:t>Nếu yêu cầu được chấp nhận thì bắt đầu tải file lên server để chuyển tiếp về client đã chọn</w:t>
+        <w:t>Server sẽ tìm kiếm client được client kia yêu cầu, nếu tìm thấy server sẽ yêu cầu được chuyển tiếp file về client đó, nếu không tìm thấy thông báo về cho client yêu cầu chuyển tiếp, kết thúc use case</w:t>
       </w:r>
     </w:p>
     <w:p>
@@ -5440,7 +5706,38 @@
           <w:sz w:val="24"/>
           <w:szCs w:val="24"/>
         </w:rPr>
-        <w:t>Nếu yêu cầu không được chấp nhận thì hiện thông báo, use case kết thúc</w:t>
+        <w:lastRenderedPageBreak/>
+        <w:t>Nếu yêu cầu chuyển tiếp được chấp nhận, bắt đầu chuyển tiếp file về client đó, nếu không chấp nhận thì thông báo về cho client yêu cầu chuyển tiếp, kết thúc use case</w:t>
+      </w:r>
+    </w:p>
+    <w:p>
+      <w:pPr>
+        <w:pStyle w:val="ListParagraph"/>
+        <w:numPr>
+          <w:ilvl w:val="0"/>
+          <w:numId w:val="15"/>
+        </w:numPr>
+        <w:tabs>
+          <w:tab w:val="left" w:pos="1710"/>
+        </w:tabs>
+        <w:jc w:val="both"/>
+        <w:rPr>
+          <w:rFonts w:ascii="Times New Roman" w:hAnsi="Times New Roman" w:cs="Times New Roman"/>
+          <w:noProof/>
+          <w:color w:val="000000"/>
+          <w:sz w:val="24"/>
+          <w:szCs w:val="24"/>
+        </w:rPr>
+      </w:pPr>
+      <w:r>
+        <w:rPr>
+          <w:rFonts w:ascii="Times New Roman" w:hAnsi="Times New Roman" w:cs="Times New Roman"/>
+          <w:noProof/>
+          <w:color w:val="000000"/>
+          <w:sz w:val="24"/>
+          <w:szCs w:val="24"/>
+        </w:rPr>
+        <w:t>Luồng ngoại lệ: nếu client được yêu cầu chuyển tiếp chính là client yêu cầu chuyển tiếp thì báo lỗi cho người dùng, kết thúc use case</w:t>
       </w:r>
     </w:p>
     <w:p>
@@ -5465,7 +5762,7 @@
           <w:szCs w:val="24"/>
         </w:rPr>
       </w:pPr>
-      <w:bookmarkStart w:id="10" w:name="_Toc43803819"/>
+      <w:bookmarkStart w:id="10" w:name="_Toc44683535"/>
       <w:r>
         <w:rPr>
           <w:rFonts w:ascii="Times New Roman" w:hAnsi="Times New Roman" w:cs="Times New Roman"/>
@@ -5627,7 +5924,6 @@
           <w:sz w:val="24"/>
           <w:szCs w:val="24"/>
         </w:rPr>
-        <w:lastRenderedPageBreak/>
         <w:t>Nếu tìm thấy, server sẽ gửi trả client yêu cầu tìm kiếm danh sách các client có thể tải file cần tìm kiếm</w:t>
       </w:r>
       <w:r>
@@ -5673,6 +5969,22 @@
     </w:p>
     <w:p>
       <w:pPr>
+        <w:tabs>
+          <w:tab w:val="left" w:pos="1710"/>
+        </w:tabs>
+        <w:ind w:left="1800"/>
+        <w:jc w:val="both"/>
+        <w:rPr>
+          <w:rFonts w:ascii="Times New Roman" w:hAnsi="Times New Roman" w:cs="Times New Roman"/>
+          <w:noProof/>
+          <w:color w:val="000000"/>
+          <w:sz w:val="24"/>
+          <w:szCs w:val="24"/>
+        </w:rPr>
+      </w:pPr>
+    </w:p>
+    <w:p>
+      <w:pPr>
         <w:pStyle w:val="ListParagraph"/>
         <w:numPr>
           <w:ilvl w:val="0"/>
@@ -5694,7 +6006,7 @@
           <w:lang w:val="vi-VN"/>
         </w:rPr>
       </w:pPr>
-      <w:bookmarkStart w:id="11" w:name="_Toc43803820"/>
+      <w:bookmarkStart w:id="11" w:name="_Toc44683536"/>
       <w:r>
         <w:rPr>
           <w:rFonts w:ascii="Times New Roman" w:hAnsi="Times New Roman" w:cs="Times New Roman"/>
@@ -5753,7 +6065,7 @@
         </w:rPr>
         <w:t xml:space="preserve"> </w:t>
       </w:r>
-      <w:bookmarkStart w:id="12" w:name="_Toc43803821"/>
+      <w:bookmarkStart w:id="12" w:name="_Toc44683537"/>
       <w:r>
         <w:rPr>
           <w:rFonts w:ascii="Times New Roman" w:hAnsi="Times New Roman" w:cs="Times New Roman"/>
@@ -5792,10 +6104,10 @@
           <w:noProof/>
         </w:rPr>
         <w:drawing>
-          <wp:inline distT="0" distB="0" distL="0" distR="0" wp14:anchorId="3FA69DBB" wp14:editId="0630504C">
-            <wp:extent cx="5194300" cy="4477864"/>
-            <wp:effectExtent l="0" t="0" r="6350" b="0"/>
-            <wp:docPr id="9" name="Picture 9"/>
+          <wp:inline distT="0" distB="0" distL="0" distR="0" wp14:anchorId="09A5B7F4" wp14:editId="25A80E58">
+            <wp:extent cx="4407408" cy="4105656"/>
+            <wp:effectExtent l="0" t="0" r="0" b="0"/>
+            <wp:docPr id="13" name="Picture 13"/>
             <wp:cNvGraphicFramePr>
               <a:graphicFrameLocks xmlns:a="http://schemas.openxmlformats.org/drawingml/2006/main" noChangeAspect="1"/>
             </wp:cNvGraphicFramePr>
@@ -5815,7 +6127,7 @@
                   <pic:spPr>
                     <a:xfrm>
                       <a:off x="0" y="0"/>
-                      <a:ext cx="5209474" cy="4490945"/>
+                      <a:ext cx="4407408" cy="4105656"/>
                     </a:xfrm>
                     <a:prstGeom prst="rect">
                       <a:avLst/>
@@ -5855,9 +6167,10 @@
           <w:sz w:val="24"/>
           <w:szCs w:val="24"/>
         </w:rPr>
+        <w:lastRenderedPageBreak/>
         <w:t xml:space="preserve"> </w:t>
       </w:r>
-      <w:bookmarkStart w:id="13" w:name="_Toc43803822"/>
+      <w:bookmarkStart w:id="13" w:name="_Toc44683538"/>
       <w:r>
         <w:rPr>
           <w:rFonts w:ascii="Times New Roman" w:hAnsi="Times New Roman" w:cs="Times New Roman"/>
@@ -5895,11 +6208,10 @@
         <w:rPr>
           <w:noProof/>
         </w:rPr>
-        <w:lastRenderedPageBreak/>
         <w:drawing>
-          <wp:inline distT="0" distB="0" distL="0" distR="0" wp14:anchorId="7F203142" wp14:editId="5D5BC41A">
-            <wp:extent cx="5943600" cy="4592955"/>
-            <wp:effectExtent l="0" t="0" r="0" b="0"/>
+          <wp:inline distT="0" distB="0" distL="0" distR="0" wp14:anchorId="6B82195A" wp14:editId="3B3B1E76">
+            <wp:extent cx="4096512" cy="4206240"/>
+            <wp:effectExtent l="0" t="0" r="0" b="3810"/>
             <wp:docPr id="1" name="Picture 1"/>
             <wp:cNvGraphicFramePr>
               <a:graphicFrameLocks xmlns:a="http://schemas.openxmlformats.org/drawingml/2006/main" noChangeAspect="1"/>
@@ -5920,7 +6232,7 @@
                   <pic:spPr>
                     <a:xfrm>
                       <a:off x="0" y="0"/>
-                      <a:ext cx="5943600" cy="4592955"/>
+                      <a:ext cx="4096512" cy="4206240"/>
                     </a:xfrm>
                     <a:prstGeom prst="rect">
                       <a:avLst/>
@@ -5962,7 +6274,7 @@
         </w:rPr>
         <w:t xml:space="preserve"> </w:t>
       </w:r>
-      <w:bookmarkStart w:id="14" w:name="_Toc43803823"/>
+      <w:bookmarkStart w:id="14" w:name="_Toc44683539"/>
       <w:r>
         <w:rPr>
           <w:rFonts w:ascii="Times New Roman" w:hAnsi="Times New Roman" w:cs="Times New Roman"/>
@@ -5995,10 +6307,10 @@
         </w:rPr>
         <w:lastRenderedPageBreak/>
         <w:drawing>
-          <wp:inline distT="0" distB="0" distL="0" distR="0" wp14:anchorId="3BFC4D3F" wp14:editId="1EB2BA64">
-            <wp:extent cx="5943600" cy="5224780"/>
-            <wp:effectExtent l="0" t="0" r="0" b="0"/>
-            <wp:docPr id="2" name="Picture 2"/>
+          <wp:inline distT="0" distB="0" distL="0" distR="0" wp14:anchorId="0FAAFBF0" wp14:editId="660C5C32">
+            <wp:extent cx="4142232" cy="3977640"/>
+            <wp:effectExtent l="0" t="0" r="0" b="3810"/>
+            <wp:docPr id="14" name="Picture 14"/>
             <wp:cNvGraphicFramePr>
               <a:graphicFrameLocks xmlns:a="http://schemas.openxmlformats.org/drawingml/2006/main" noChangeAspect="1"/>
             </wp:cNvGraphicFramePr>
@@ -6018,7 +6330,7 @@
                   <pic:spPr>
                     <a:xfrm>
                       <a:off x="0" y="0"/>
-                      <a:ext cx="5943600" cy="5224780"/>
+                      <a:ext cx="4142232" cy="3977640"/>
                     </a:xfrm>
                     <a:prstGeom prst="rect">
                       <a:avLst/>
@@ -6049,7 +6361,7 @@
           <w:lang w:val="vi-VN"/>
         </w:rPr>
       </w:pPr>
-      <w:bookmarkStart w:id="15" w:name="_Toc43803824"/>
+      <w:bookmarkStart w:id="15" w:name="_Toc44683540"/>
       <w:r>
         <w:rPr>
           <w:rFonts w:ascii="Times New Roman" w:hAnsi="Times New Roman" w:cs="Times New Roman"/>
@@ -6083,7 +6395,7 @@
       <w:r>
         <w:t xml:space="preserve"> </w:t>
       </w:r>
-      <w:bookmarkStart w:id="16" w:name="_Toc43803825"/>
+      <w:bookmarkStart w:id="16" w:name="_Toc44683541"/>
       <w:r>
         <w:rPr>
           <w:rFonts w:ascii="Times New Roman" w:hAnsi="Times New Roman" w:cs="Times New Roman"/>
@@ -6134,7 +6446,7 @@
           <w:szCs w:val="24"/>
         </w:rPr>
       </w:pPr>
-      <w:bookmarkStart w:id="17" w:name="_Toc43803826"/>
+      <w:bookmarkStart w:id="17" w:name="_Toc44683542"/>
       <w:r>
         <w:rPr>
           <w:rFonts w:ascii="Times New Roman" w:hAnsi="Times New Roman" w:cs="Times New Roman"/>
@@ -6168,7 +6480,6 @@
         <w:rPr>
           <w:noProof/>
         </w:rPr>
-        <w:lastRenderedPageBreak/>
         <w:drawing>
           <wp:inline distT="0" distB="0" distL="0" distR="0" wp14:anchorId="50AE9565" wp14:editId="14081D3C">
             <wp:extent cx="4389120" cy="2496312"/>
@@ -6286,6 +6597,7 @@
         <w:rPr>
           <w:noProof/>
         </w:rPr>
+        <w:lastRenderedPageBreak/>
         <w:drawing>
           <wp:inline distT="0" distB="0" distL="0" distR="0" wp14:anchorId="78977E2E" wp14:editId="65B638FB">
             <wp:extent cx="4379976" cy="2505456"/>
@@ -6406,7 +6718,6 @@
         <w:rPr>
           <w:noProof/>
         </w:rPr>
-        <w:lastRenderedPageBreak/>
         <w:drawing>
           <wp:inline distT="0" distB="0" distL="0" distR="0" wp14:anchorId="3204F2B4" wp14:editId="49EB8B04">
             <wp:extent cx="4306824" cy="2377440"/>
@@ -6636,132 +6947,6 @@
     </w:p>
     <w:p>
       <w:pPr>
-        <w:tabs>
-          <w:tab w:val="left" w:pos="1710"/>
-        </w:tabs>
-        <w:ind w:left="720"/>
-        <w:rPr>
-          <w:rFonts w:ascii="Times New Roman" w:hAnsi="Times New Roman" w:cs="Times New Roman"/>
-          <w:color w:val="000000"/>
-          <w:sz w:val="24"/>
-          <w:szCs w:val="24"/>
-        </w:rPr>
-      </w:pPr>
-    </w:p>
-    <w:p>
-      <w:pPr>
-        <w:tabs>
-          <w:tab w:val="left" w:pos="1710"/>
-        </w:tabs>
-        <w:ind w:left="720"/>
-        <w:rPr>
-          <w:rFonts w:ascii="Times New Roman" w:hAnsi="Times New Roman" w:cs="Times New Roman"/>
-          <w:noProof/>
-          <w:sz w:val="24"/>
-          <w:szCs w:val="24"/>
-        </w:rPr>
-      </w:pPr>
-    </w:p>
-    <w:p>
-      <w:pPr>
-        <w:tabs>
-          <w:tab w:val="left" w:pos="1710"/>
-        </w:tabs>
-        <w:ind w:left="720"/>
-        <w:rPr>
-          <w:rFonts w:ascii="Times New Roman" w:hAnsi="Times New Roman" w:cs="Times New Roman"/>
-          <w:noProof/>
-          <w:sz w:val="24"/>
-          <w:szCs w:val="24"/>
-        </w:rPr>
-      </w:pPr>
-    </w:p>
-    <w:p>
-      <w:pPr>
-        <w:tabs>
-          <w:tab w:val="left" w:pos="1710"/>
-        </w:tabs>
-        <w:ind w:left="720"/>
-        <w:rPr>
-          <w:rFonts w:ascii="Times New Roman" w:hAnsi="Times New Roman" w:cs="Times New Roman"/>
-          <w:noProof/>
-          <w:sz w:val="24"/>
-          <w:szCs w:val="24"/>
-        </w:rPr>
-      </w:pPr>
-    </w:p>
-    <w:p>
-      <w:pPr>
-        <w:tabs>
-          <w:tab w:val="left" w:pos="1710"/>
-        </w:tabs>
-        <w:ind w:left="720"/>
-        <w:rPr>
-          <w:rFonts w:ascii="Times New Roman" w:hAnsi="Times New Roman" w:cs="Times New Roman"/>
-          <w:noProof/>
-          <w:sz w:val="24"/>
-          <w:szCs w:val="24"/>
-        </w:rPr>
-      </w:pPr>
-    </w:p>
-    <w:p>
-      <w:pPr>
-        <w:tabs>
-          <w:tab w:val="left" w:pos="1710"/>
-        </w:tabs>
-        <w:ind w:left="720"/>
-        <w:rPr>
-          <w:rFonts w:ascii="Times New Roman" w:hAnsi="Times New Roman" w:cs="Times New Roman"/>
-          <w:noProof/>
-          <w:sz w:val="24"/>
-          <w:szCs w:val="24"/>
-        </w:rPr>
-      </w:pPr>
-    </w:p>
-    <w:p>
-      <w:pPr>
-        <w:tabs>
-          <w:tab w:val="left" w:pos="1710"/>
-        </w:tabs>
-        <w:ind w:left="720"/>
-        <w:rPr>
-          <w:rFonts w:ascii="Times New Roman" w:hAnsi="Times New Roman" w:cs="Times New Roman"/>
-          <w:noProof/>
-          <w:sz w:val="24"/>
-          <w:szCs w:val="24"/>
-        </w:rPr>
-      </w:pPr>
-    </w:p>
-    <w:p>
-      <w:pPr>
-        <w:tabs>
-          <w:tab w:val="left" w:pos="1710"/>
-        </w:tabs>
-        <w:ind w:left="720"/>
-        <w:rPr>
-          <w:rFonts w:ascii="Times New Roman" w:hAnsi="Times New Roman" w:cs="Times New Roman"/>
-          <w:noProof/>
-          <w:sz w:val="24"/>
-          <w:szCs w:val="24"/>
-        </w:rPr>
-      </w:pPr>
-    </w:p>
-    <w:p>
-      <w:pPr>
-        <w:tabs>
-          <w:tab w:val="left" w:pos="1710"/>
-        </w:tabs>
-        <w:ind w:left="720"/>
-        <w:rPr>
-          <w:rFonts w:ascii="Times New Roman" w:hAnsi="Times New Roman" w:cs="Times New Roman"/>
-          <w:noProof/>
-          <w:sz w:val="24"/>
-          <w:szCs w:val="24"/>
-        </w:rPr>
-      </w:pPr>
-    </w:p>
-    <w:p>
-      <w:pPr>
         <w:pStyle w:val="Heading1"/>
         <w:jc w:val="center"/>
         <w:rPr>
@@ -6772,7 +6957,7 @@
           <w:color w:val="000000" w:themeColor="text1"/>
         </w:rPr>
       </w:pPr>
-      <w:bookmarkStart w:id="18" w:name="_Toc43803827"/>
+      <w:bookmarkStart w:id="18" w:name="_Toc44683543"/>
       <w:r>
         <w:rPr>
           <w:rFonts w:ascii="Times New Roman" w:hAnsi="Times New Roman" w:cs="Times New Roman"/>
@@ -8040,6 +8225,119 @@
     </w:lvl>
   </w:abstractNum>
   <w:abstractNum w:abstractNumId="4" w15:restartNumberingAfterBreak="0">
+    <w:nsid w:val="191F7096"/>
+    <w:multiLevelType w:val="hybridMultilevel"/>
+    <w:tmpl w:val="1B1AFBB6"/>
+    <w:lvl w:ilvl="0" w:tplc="04090001">
+      <w:start w:val="1"/>
+      <w:numFmt w:val="bullet"/>
+      <w:lvlText w:val=""/>
+      <w:lvlJc w:val="left"/>
+      <w:pPr>
+        <w:ind w:left="1440" w:hanging="360"/>
+      </w:pPr>
+      <w:rPr>
+        <w:rFonts w:ascii="Symbol" w:hAnsi="Symbol" w:hint="default"/>
+      </w:rPr>
+    </w:lvl>
+    <w:lvl w:ilvl="1" w:tplc="04090003" w:tentative="1">
+      <w:start w:val="1"/>
+      <w:numFmt w:val="bullet"/>
+      <w:lvlText w:val="o"/>
+      <w:lvlJc w:val="left"/>
+      <w:pPr>
+        <w:ind w:left="2160" w:hanging="360"/>
+      </w:pPr>
+      <w:rPr>
+        <w:rFonts w:ascii="Courier New" w:hAnsi="Courier New" w:cs="Courier New" w:hint="default"/>
+      </w:rPr>
+    </w:lvl>
+    <w:lvl w:ilvl="2" w:tplc="04090005" w:tentative="1">
+      <w:start w:val="1"/>
+      <w:numFmt w:val="bullet"/>
+      <w:lvlText w:val=""/>
+      <w:lvlJc w:val="left"/>
+      <w:pPr>
+        <w:ind w:left="2880" w:hanging="360"/>
+      </w:pPr>
+      <w:rPr>
+        <w:rFonts w:ascii="Wingdings" w:hAnsi="Wingdings" w:hint="default"/>
+      </w:rPr>
+    </w:lvl>
+    <w:lvl w:ilvl="3" w:tplc="04090001" w:tentative="1">
+      <w:start w:val="1"/>
+      <w:numFmt w:val="bullet"/>
+      <w:lvlText w:val=""/>
+      <w:lvlJc w:val="left"/>
+      <w:pPr>
+        <w:ind w:left="3600" w:hanging="360"/>
+      </w:pPr>
+      <w:rPr>
+        <w:rFonts w:ascii="Symbol" w:hAnsi="Symbol" w:hint="default"/>
+      </w:rPr>
+    </w:lvl>
+    <w:lvl w:ilvl="4" w:tplc="04090003" w:tentative="1">
+      <w:start w:val="1"/>
+      <w:numFmt w:val="bullet"/>
+      <w:lvlText w:val="o"/>
+      <w:lvlJc w:val="left"/>
+      <w:pPr>
+        <w:ind w:left="4320" w:hanging="360"/>
+      </w:pPr>
+      <w:rPr>
+        <w:rFonts w:ascii="Courier New" w:hAnsi="Courier New" w:cs="Courier New" w:hint="default"/>
+      </w:rPr>
+    </w:lvl>
+    <w:lvl w:ilvl="5" w:tplc="04090005" w:tentative="1">
+      <w:start w:val="1"/>
+      <w:numFmt w:val="bullet"/>
+      <w:lvlText w:val=""/>
+      <w:lvlJc w:val="left"/>
+      <w:pPr>
+        <w:ind w:left="5040" w:hanging="360"/>
+      </w:pPr>
+      <w:rPr>
+        <w:rFonts w:ascii="Wingdings" w:hAnsi="Wingdings" w:hint="default"/>
+      </w:rPr>
+    </w:lvl>
+    <w:lvl w:ilvl="6" w:tplc="04090001" w:tentative="1">
+      <w:start w:val="1"/>
+      <w:numFmt w:val="bullet"/>
+      <w:lvlText w:val=""/>
+      <w:lvlJc w:val="left"/>
+      <w:pPr>
+        <w:ind w:left="5760" w:hanging="360"/>
+      </w:pPr>
+      <w:rPr>
+        <w:rFonts w:ascii="Symbol" w:hAnsi="Symbol" w:hint="default"/>
+      </w:rPr>
+    </w:lvl>
+    <w:lvl w:ilvl="7" w:tplc="04090003" w:tentative="1">
+      <w:start w:val="1"/>
+      <w:numFmt w:val="bullet"/>
+      <w:lvlText w:val="o"/>
+      <w:lvlJc w:val="left"/>
+      <w:pPr>
+        <w:ind w:left="6480" w:hanging="360"/>
+      </w:pPr>
+      <w:rPr>
+        <w:rFonts w:ascii="Courier New" w:hAnsi="Courier New" w:cs="Courier New" w:hint="default"/>
+      </w:rPr>
+    </w:lvl>
+    <w:lvl w:ilvl="8" w:tplc="04090005" w:tentative="1">
+      <w:start w:val="1"/>
+      <w:numFmt w:val="bullet"/>
+      <w:lvlText w:val=""/>
+      <w:lvlJc w:val="left"/>
+      <w:pPr>
+        <w:ind w:left="7200" w:hanging="360"/>
+      </w:pPr>
+      <w:rPr>
+        <w:rFonts w:ascii="Wingdings" w:hAnsi="Wingdings" w:hint="default"/>
+      </w:rPr>
+    </w:lvl>
+  </w:abstractNum>
+  <w:abstractNum w:abstractNumId="5" w15:restartNumberingAfterBreak="0">
     <w:nsid w:val="1ED208C6"/>
     <w:multiLevelType w:val="hybridMultilevel"/>
     <w:tmpl w:val="80D2883C"/>
@@ -8152,7 +8450,119 @@
       </w:rPr>
     </w:lvl>
   </w:abstractNum>
-  <w:abstractNum w:abstractNumId="5" w15:restartNumberingAfterBreak="0">
+  <w:abstractNum w:abstractNumId="6" w15:restartNumberingAfterBreak="0">
+    <w:nsid w:val="220B2F99"/>
+    <w:multiLevelType w:val="hybridMultilevel"/>
+    <w:tmpl w:val="9ECA2376"/>
+    <w:lvl w:ilvl="0" w:tplc="F6BE9F1C">
+      <w:numFmt w:val="bullet"/>
+      <w:lvlText w:val="-"/>
+      <w:lvlJc w:val="left"/>
+      <w:pPr>
+        <w:ind w:left="2160" w:hanging="360"/>
+      </w:pPr>
+      <w:rPr>
+        <w:rFonts w:ascii="Times New Roman" w:eastAsiaTheme="minorHAnsi" w:hAnsi="Times New Roman" w:cs="Times New Roman" w:hint="default"/>
+      </w:rPr>
+    </w:lvl>
+    <w:lvl w:ilvl="1" w:tplc="04090003" w:tentative="1">
+      <w:start w:val="1"/>
+      <w:numFmt w:val="bullet"/>
+      <w:lvlText w:val="o"/>
+      <w:lvlJc w:val="left"/>
+      <w:pPr>
+        <w:ind w:left="2880" w:hanging="360"/>
+      </w:pPr>
+      <w:rPr>
+        <w:rFonts w:ascii="Courier New" w:hAnsi="Courier New" w:cs="Courier New" w:hint="default"/>
+      </w:rPr>
+    </w:lvl>
+    <w:lvl w:ilvl="2" w:tplc="04090005" w:tentative="1">
+      <w:start w:val="1"/>
+      <w:numFmt w:val="bullet"/>
+      <w:lvlText w:val=""/>
+      <w:lvlJc w:val="left"/>
+      <w:pPr>
+        <w:ind w:left="3600" w:hanging="360"/>
+      </w:pPr>
+      <w:rPr>
+        <w:rFonts w:ascii="Wingdings" w:hAnsi="Wingdings" w:hint="default"/>
+      </w:rPr>
+    </w:lvl>
+    <w:lvl w:ilvl="3" w:tplc="04090001" w:tentative="1">
+      <w:start w:val="1"/>
+      <w:numFmt w:val="bullet"/>
+      <w:lvlText w:val=""/>
+      <w:lvlJc w:val="left"/>
+      <w:pPr>
+        <w:ind w:left="4320" w:hanging="360"/>
+      </w:pPr>
+      <w:rPr>
+        <w:rFonts w:ascii="Symbol" w:hAnsi="Symbol" w:hint="default"/>
+      </w:rPr>
+    </w:lvl>
+    <w:lvl w:ilvl="4" w:tplc="04090003" w:tentative="1">
+      <w:start w:val="1"/>
+      <w:numFmt w:val="bullet"/>
+      <w:lvlText w:val="o"/>
+      <w:lvlJc w:val="left"/>
+      <w:pPr>
+        <w:ind w:left="5040" w:hanging="360"/>
+      </w:pPr>
+      <w:rPr>
+        <w:rFonts w:ascii="Courier New" w:hAnsi="Courier New" w:cs="Courier New" w:hint="default"/>
+      </w:rPr>
+    </w:lvl>
+    <w:lvl w:ilvl="5" w:tplc="04090005" w:tentative="1">
+      <w:start w:val="1"/>
+      <w:numFmt w:val="bullet"/>
+      <w:lvlText w:val=""/>
+      <w:lvlJc w:val="left"/>
+      <w:pPr>
+        <w:ind w:left="5760" w:hanging="360"/>
+      </w:pPr>
+      <w:rPr>
+        <w:rFonts w:ascii="Wingdings" w:hAnsi="Wingdings" w:hint="default"/>
+      </w:rPr>
+    </w:lvl>
+    <w:lvl w:ilvl="6" w:tplc="04090001" w:tentative="1">
+      <w:start w:val="1"/>
+      <w:numFmt w:val="bullet"/>
+      <w:lvlText w:val=""/>
+      <w:lvlJc w:val="left"/>
+      <w:pPr>
+        <w:ind w:left="6480" w:hanging="360"/>
+      </w:pPr>
+      <w:rPr>
+        <w:rFonts w:ascii="Symbol" w:hAnsi="Symbol" w:hint="default"/>
+      </w:rPr>
+    </w:lvl>
+    <w:lvl w:ilvl="7" w:tplc="04090003" w:tentative="1">
+      <w:start w:val="1"/>
+      <w:numFmt w:val="bullet"/>
+      <w:lvlText w:val="o"/>
+      <w:lvlJc w:val="left"/>
+      <w:pPr>
+        <w:ind w:left="7200" w:hanging="360"/>
+      </w:pPr>
+      <w:rPr>
+        <w:rFonts w:ascii="Courier New" w:hAnsi="Courier New" w:cs="Courier New" w:hint="default"/>
+      </w:rPr>
+    </w:lvl>
+    <w:lvl w:ilvl="8" w:tplc="04090005" w:tentative="1">
+      <w:start w:val="1"/>
+      <w:numFmt w:val="bullet"/>
+      <w:lvlText w:val=""/>
+      <w:lvlJc w:val="left"/>
+      <w:pPr>
+        <w:ind w:left="7920" w:hanging="360"/>
+      </w:pPr>
+      <w:rPr>
+        <w:rFonts w:ascii="Wingdings" w:hAnsi="Wingdings" w:hint="default"/>
+      </w:rPr>
+    </w:lvl>
+  </w:abstractNum>
+  <w:abstractNum w:abstractNumId="7" w15:restartNumberingAfterBreak="0">
     <w:nsid w:val="22C46AAC"/>
     <w:multiLevelType w:val="multilevel"/>
     <w:tmpl w:val="8228D53E"/>
@@ -8273,7 +8683,7 @@
       </w:rPr>
     </w:lvl>
   </w:abstractNum>
-  <w:abstractNum w:abstractNumId="6" w15:restartNumberingAfterBreak="0">
+  <w:abstractNum w:abstractNumId="8" w15:restartNumberingAfterBreak="0">
     <w:nsid w:val="24896480"/>
     <w:multiLevelType w:val="hybridMultilevel"/>
     <w:tmpl w:val="A00466BA"/>
@@ -8359,7 +8769,120 @@
       </w:pPr>
     </w:lvl>
   </w:abstractNum>
-  <w:abstractNum w:abstractNumId="7" w15:restartNumberingAfterBreak="0">
+  <w:abstractNum w:abstractNumId="9" w15:restartNumberingAfterBreak="0">
+    <w:nsid w:val="27872401"/>
+    <w:multiLevelType w:val="hybridMultilevel"/>
+    <w:tmpl w:val="4E068B68"/>
+    <w:lvl w:ilvl="0" w:tplc="04090001">
+      <w:start w:val="1"/>
+      <w:numFmt w:val="bullet"/>
+      <w:lvlText w:val=""/>
+      <w:lvlJc w:val="left"/>
+      <w:pPr>
+        <w:ind w:left="1440" w:hanging="360"/>
+      </w:pPr>
+      <w:rPr>
+        <w:rFonts w:ascii="Symbol" w:hAnsi="Symbol" w:hint="default"/>
+      </w:rPr>
+    </w:lvl>
+    <w:lvl w:ilvl="1" w:tplc="04090003" w:tentative="1">
+      <w:start w:val="1"/>
+      <w:numFmt w:val="bullet"/>
+      <w:lvlText w:val="o"/>
+      <w:lvlJc w:val="left"/>
+      <w:pPr>
+        <w:ind w:left="2160" w:hanging="360"/>
+      </w:pPr>
+      <w:rPr>
+        <w:rFonts w:ascii="Courier New" w:hAnsi="Courier New" w:cs="Courier New" w:hint="default"/>
+      </w:rPr>
+    </w:lvl>
+    <w:lvl w:ilvl="2" w:tplc="04090005" w:tentative="1">
+      <w:start w:val="1"/>
+      <w:numFmt w:val="bullet"/>
+      <w:lvlText w:val=""/>
+      <w:lvlJc w:val="left"/>
+      <w:pPr>
+        <w:ind w:left="2880" w:hanging="360"/>
+      </w:pPr>
+      <w:rPr>
+        <w:rFonts w:ascii="Wingdings" w:hAnsi="Wingdings" w:hint="default"/>
+      </w:rPr>
+    </w:lvl>
+    <w:lvl w:ilvl="3" w:tplc="04090001" w:tentative="1">
+      <w:start w:val="1"/>
+      <w:numFmt w:val="bullet"/>
+      <w:lvlText w:val=""/>
+      <w:lvlJc w:val="left"/>
+      <w:pPr>
+        <w:ind w:left="3600" w:hanging="360"/>
+      </w:pPr>
+      <w:rPr>
+        <w:rFonts w:ascii="Symbol" w:hAnsi="Symbol" w:hint="default"/>
+      </w:rPr>
+    </w:lvl>
+    <w:lvl w:ilvl="4" w:tplc="04090003" w:tentative="1">
+      <w:start w:val="1"/>
+      <w:numFmt w:val="bullet"/>
+      <w:lvlText w:val="o"/>
+      <w:lvlJc w:val="left"/>
+      <w:pPr>
+        <w:ind w:left="4320" w:hanging="360"/>
+      </w:pPr>
+      <w:rPr>
+        <w:rFonts w:ascii="Courier New" w:hAnsi="Courier New" w:cs="Courier New" w:hint="default"/>
+      </w:rPr>
+    </w:lvl>
+    <w:lvl w:ilvl="5" w:tplc="04090005" w:tentative="1">
+      <w:start w:val="1"/>
+      <w:numFmt w:val="bullet"/>
+      <w:lvlText w:val=""/>
+      <w:lvlJc w:val="left"/>
+      <w:pPr>
+        <w:ind w:left="5040" w:hanging="360"/>
+      </w:pPr>
+      <w:rPr>
+        <w:rFonts w:ascii="Wingdings" w:hAnsi="Wingdings" w:hint="default"/>
+      </w:rPr>
+    </w:lvl>
+    <w:lvl w:ilvl="6" w:tplc="04090001" w:tentative="1">
+      <w:start w:val="1"/>
+      <w:numFmt w:val="bullet"/>
+      <w:lvlText w:val=""/>
+      <w:lvlJc w:val="left"/>
+      <w:pPr>
+        <w:ind w:left="5760" w:hanging="360"/>
+      </w:pPr>
+      <w:rPr>
+        <w:rFonts w:ascii="Symbol" w:hAnsi="Symbol" w:hint="default"/>
+      </w:rPr>
+    </w:lvl>
+    <w:lvl w:ilvl="7" w:tplc="04090003" w:tentative="1">
+      <w:start w:val="1"/>
+      <w:numFmt w:val="bullet"/>
+      <w:lvlText w:val="o"/>
+      <w:lvlJc w:val="left"/>
+      <w:pPr>
+        <w:ind w:left="6480" w:hanging="360"/>
+      </w:pPr>
+      <w:rPr>
+        <w:rFonts w:ascii="Courier New" w:hAnsi="Courier New" w:cs="Courier New" w:hint="default"/>
+      </w:rPr>
+    </w:lvl>
+    <w:lvl w:ilvl="8" w:tplc="04090005" w:tentative="1">
+      <w:start w:val="1"/>
+      <w:numFmt w:val="bullet"/>
+      <w:lvlText w:val=""/>
+      <w:lvlJc w:val="left"/>
+      <w:pPr>
+        <w:ind w:left="7200" w:hanging="360"/>
+      </w:pPr>
+      <w:rPr>
+        <w:rFonts w:ascii="Wingdings" w:hAnsi="Wingdings" w:hint="default"/>
+      </w:rPr>
+    </w:lvl>
+  </w:abstractNum>
+  <w:abstractNum w:abstractNumId="10" w15:restartNumberingAfterBreak="0">
     <w:nsid w:val="31887250"/>
     <w:multiLevelType w:val="hybridMultilevel"/>
     <w:tmpl w:val="50BA3F22"/>
@@ -8472,7 +8995,119 @@
       </w:rPr>
     </w:lvl>
   </w:abstractNum>
-  <w:abstractNum w:abstractNumId="8" w15:restartNumberingAfterBreak="0">
+  <w:abstractNum w:abstractNumId="11" w15:restartNumberingAfterBreak="0">
+    <w:nsid w:val="32773C70"/>
+    <w:multiLevelType w:val="hybridMultilevel"/>
+    <w:tmpl w:val="B1602C5C"/>
+    <w:lvl w:ilvl="0" w:tplc="F6BE9F1C">
+      <w:numFmt w:val="bullet"/>
+      <w:lvlText w:val="-"/>
+      <w:lvlJc w:val="left"/>
+      <w:pPr>
+        <w:ind w:left="2160" w:hanging="360"/>
+      </w:pPr>
+      <w:rPr>
+        <w:rFonts w:ascii="Times New Roman" w:eastAsiaTheme="minorHAnsi" w:hAnsi="Times New Roman" w:cs="Times New Roman" w:hint="default"/>
+      </w:rPr>
+    </w:lvl>
+    <w:lvl w:ilvl="1" w:tplc="04090003" w:tentative="1">
+      <w:start w:val="1"/>
+      <w:numFmt w:val="bullet"/>
+      <w:lvlText w:val="o"/>
+      <w:lvlJc w:val="left"/>
+      <w:pPr>
+        <w:ind w:left="2880" w:hanging="360"/>
+      </w:pPr>
+      <w:rPr>
+        <w:rFonts w:ascii="Courier New" w:hAnsi="Courier New" w:cs="Courier New" w:hint="default"/>
+      </w:rPr>
+    </w:lvl>
+    <w:lvl w:ilvl="2" w:tplc="04090005" w:tentative="1">
+      <w:start w:val="1"/>
+      <w:numFmt w:val="bullet"/>
+      <w:lvlText w:val=""/>
+      <w:lvlJc w:val="left"/>
+      <w:pPr>
+        <w:ind w:left="3600" w:hanging="360"/>
+      </w:pPr>
+      <w:rPr>
+        <w:rFonts w:ascii="Wingdings" w:hAnsi="Wingdings" w:hint="default"/>
+      </w:rPr>
+    </w:lvl>
+    <w:lvl w:ilvl="3" w:tplc="04090001" w:tentative="1">
+      <w:start w:val="1"/>
+      <w:numFmt w:val="bullet"/>
+      <w:lvlText w:val=""/>
+      <w:lvlJc w:val="left"/>
+      <w:pPr>
+        <w:ind w:left="4320" w:hanging="360"/>
+      </w:pPr>
+      <w:rPr>
+        <w:rFonts w:ascii="Symbol" w:hAnsi="Symbol" w:hint="default"/>
+      </w:rPr>
+    </w:lvl>
+    <w:lvl w:ilvl="4" w:tplc="04090003" w:tentative="1">
+      <w:start w:val="1"/>
+      <w:numFmt w:val="bullet"/>
+      <w:lvlText w:val="o"/>
+      <w:lvlJc w:val="left"/>
+      <w:pPr>
+        <w:ind w:left="5040" w:hanging="360"/>
+      </w:pPr>
+      <w:rPr>
+        <w:rFonts w:ascii="Courier New" w:hAnsi="Courier New" w:cs="Courier New" w:hint="default"/>
+      </w:rPr>
+    </w:lvl>
+    <w:lvl w:ilvl="5" w:tplc="04090005" w:tentative="1">
+      <w:start w:val="1"/>
+      <w:numFmt w:val="bullet"/>
+      <w:lvlText w:val=""/>
+      <w:lvlJc w:val="left"/>
+      <w:pPr>
+        <w:ind w:left="5760" w:hanging="360"/>
+      </w:pPr>
+      <w:rPr>
+        <w:rFonts w:ascii="Wingdings" w:hAnsi="Wingdings" w:hint="default"/>
+      </w:rPr>
+    </w:lvl>
+    <w:lvl w:ilvl="6" w:tplc="04090001" w:tentative="1">
+      <w:start w:val="1"/>
+      <w:numFmt w:val="bullet"/>
+      <w:lvlText w:val=""/>
+      <w:lvlJc w:val="left"/>
+      <w:pPr>
+        <w:ind w:left="6480" w:hanging="360"/>
+      </w:pPr>
+      <w:rPr>
+        <w:rFonts w:ascii="Symbol" w:hAnsi="Symbol" w:hint="default"/>
+      </w:rPr>
+    </w:lvl>
+    <w:lvl w:ilvl="7" w:tplc="04090003" w:tentative="1">
+      <w:start w:val="1"/>
+      <w:numFmt w:val="bullet"/>
+      <w:lvlText w:val="o"/>
+      <w:lvlJc w:val="left"/>
+      <w:pPr>
+        <w:ind w:left="7200" w:hanging="360"/>
+      </w:pPr>
+      <w:rPr>
+        <w:rFonts w:ascii="Courier New" w:hAnsi="Courier New" w:cs="Courier New" w:hint="default"/>
+      </w:rPr>
+    </w:lvl>
+    <w:lvl w:ilvl="8" w:tplc="04090005" w:tentative="1">
+      <w:start w:val="1"/>
+      <w:numFmt w:val="bullet"/>
+      <w:lvlText w:val=""/>
+      <w:lvlJc w:val="left"/>
+      <w:pPr>
+        <w:ind w:left="7920" w:hanging="360"/>
+      </w:pPr>
+      <w:rPr>
+        <w:rFonts w:ascii="Wingdings" w:hAnsi="Wingdings" w:hint="default"/>
+      </w:rPr>
+    </w:lvl>
+  </w:abstractNum>
+  <w:abstractNum w:abstractNumId="12" w15:restartNumberingAfterBreak="0">
     <w:nsid w:val="3AB169FB"/>
     <w:multiLevelType w:val="hybridMultilevel"/>
     <w:tmpl w:val="0EF8830A"/>
@@ -8585,7 +9220,7 @@
       </w:rPr>
     </w:lvl>
   </w:abstractNum>
-  <w:abstractNum w:abstractNumId="9" w15:restartNumberingAfterBreak="0">
+  <w:abstractNum w:abstractNumId="13" w15:restartNumberingAfterBreak="0">
     <w:nsid w:val="3BC778D3"/>
     <w:multiLevelType w:val="hybridMultilevel"/>
     <w:tmpl w:val="93B29B50"/>
@@ -8698,7 +9333,7 @@
       </w:rPr>
     </w:lvl>
   </w:abstractNum>
-  <w:abstractNum w:abstractNumId="10" w15:restartNumberingAfterBreak="0">
+  <w:abstractNum w:abstractNumId="14" w15:restartNumberingAfterBreak="0">
     <w:nsid w:val="3ED81ABF"/>
     <w:multiLevelType w:val="hybridMultilevel"/>
     <w:tmpl w:val="AFF0053C"/>
@@ -8787,7 +9422,7 @@
       </w:pPr>
     </w:lvl>
   </w:abstractNum>
-  <w:abstractNum w:abstractNumId="11" w15:restartNumberingAfterBreak="0">
+  <w:abstractNum w:abstractNumId="15" w15:restartNumberingAfterBreak="0">
     <w:nsid w:val="49C6728F"/>
     <w:multiLevelType w:val="hybridMultilevel"/>
     <w:tmpl w:val="857413B6"/>
@@ -8900,7 +9535,7 @@
       </w:rPr>
     </w:lvl>
   </w:abstractNum>
-  <w:abstractNum w:abstractNumId="12" w15:restartNumberingAfterBreak="0">
+  <w:abstractNum w:abstractNumId="16" w15:restartNumberingAfterBreak="0">
     <w:nsid w:val="49D35FB9"/>
     <w:multiLevelType w:val="hybridMultilevel"/>
     <w:tmpl w:val="5FB29E2E"/>
@@ -9012,7 +9647,7 @@
       </w:rPr>
     </w:lvl>
   </w:abstractNum>
-  <w:abstractNum w:abstractNumId="13" w15:restartNumberingAfterBreak="0">
+  <w:abstractNum w:abstractNumId="17" w15:restartNumberingAfterBreak="0">
     <w:nsid w:val="4E8625B7"/>
     <w:multiLevelType w:val="hybridMultilevel"/>
     <w:tmpl w:val="191A44AE"/>
@@ -9125,7 +9760,97 @@
       </w:rPr>
     </w:lvl>
   </w:abstractNum>
-  <w:abstractNum w:abstractNumId="14" w15:restartNumberingAfterBreak="0">
+  <w:abstractNum w:abstractNumId="18" w15:restartNumberingAfterBreak="0">
+    <w:nsid w:val="52F24951"/>
+    <w:multiLevelType w:val="hybridMultilevel"/>
+    <w:tmpl w:val="45D0C3B4"/>
+    <w:lvl w:ilvl="0" w:tplc="CC32485C">
+      <w:start w:val="1"/>
+      <w:numFmt w:val="lowerLetter"/>
+      <w:lvlText w:val="%1."/>
+      <w:lvlJc w:val="left"/>
+      <w:pPr>
+        <w:ind w:left="720" w:hanging="360"/>
+      </w:pPr>
+      <w:rPr>
+        <w:rFonts w:hint="default"/>
+        <w:b/>
+      </w:rPr>
+    </w:lvl>
+    <w:lvl w:ilvl="1" w:tplc="04090019" w:tentative="1">
+      <w:start w:val="1"/>
+      <w:numFmt w:val="lowerLetter"/>
+      <w:lvlText w:val="%2."/>
+      <w:lvlJc w:val="left"/>
+      <w:pPr>
+        <w:ind w:left="1440" w:hanging="360"/>
+      </w:pPr>
+    </w:lvl>
+    <w:lvl w:ilvl="2" w:tplc="0409001B" w:tentative="1">
+      <w:start w:val="1"/>
+      <w:numFmt w:val="lowerRoman"/>
+      <w:lvlText w:val="%3."/>
+      <w:lvlJc w:val="right"/>
+      <w:pPr>
+        <w:ind w:left="2160" w:hanging="180"/>
+      </w:pPr>
+    </w:lvl>
+    <w:lvl w:ilvl="3" w:tplc="0409000F" w:tentative="1">
+      <w:start w:val="1"/>
+      <w:numFmt w:val="decimal"/>
+      <w:lvlText w:val="%4."/>
+      <w:lvlJc w:val="left"/>
+      <w:pPr>
+        <w:ind w:left="2880" w:hanging="360"/>
+      </w:pPr>
+    </w:lvl>
+    <w:lvl w:ilvl="4" w:tplc="04090019" w:tentative="1">
+      <w:start w:val="1"/>
+      <w:numFmt w:val="lowerLetter"/>
+      <w:lvlText w:val="%5."/>
+      <w:lvlJc w:val="left"/>
+      <w:pPr>
+        <w:ind w:left="3600" w:hanging="360"/>
+      </w:pPr>
+    </w:lvl>
+    <w:lvl w:ilvl="5" w:tplc="0409001B" w:tentative="1">
+      <w:start w:val="1"/>
+      <w:numFmt w:val="lowerRoman"/>
+      <w:lvlText w:val="%6."/>
+      <w:lvlJc w:val="right"/>
+      <w:pPr>
+        <w:ind w:left="4320" w:hanging="180"/>
+      </w:pPr>
+    </w:lvl>
+    <w:lvl w:ilvl="6" w:tplc="0409000F" w:tentative="1">
+      <w:start w:val="1"/>
+      <w:numFmt w:val="decimal"/>
+      <w:lvlText w:val="%7."/>
+      <w:lvlJc w:val="left"/>
+      <w:pPr>
+        <w:ind w:left="5040" w:hanging="360"/>
+      </w:pPr>
+    </w:lvl>
+    <w:lvl w:ilvl="7" w:tplc="04090019" w:tentative="1">
+      <w:start w:val="1"/>
+      <w:numFmt w:val="lowerLetter"/>
+      <w:lvlText w:val="%8."/>
+      <w:lvlJc w:val="left"/>
+      <w:pPr>
+        <w:ind w:left="5760" w:hanging="360"/>
+      </w:pPr>
+    </w:lvl>
+    <w:lvl w:ilvl="8" w:tplc="0409001B" w:tentative="1">
+      <w:start w:val="1"/>
+      <w:numFmt w:val="lowerRoman"/>
+      <w:lvlText w:val="%9."/>
+      <w:lvlJc w:val="right"/>
+      <w:pPr>
+        <w:ind w:left="6480" w:hanging="180"/>
+      </w:pPr>
+    </w:lvl>
+  </w:abstractNum>
+  <w:abstractNum w:abstractNumId="19" w15:restartNumberingAfterBreak="0">
     <w:nsid w:val="6516441A"/>
     <w:multiLevelType w:val="hybridMultilevel"/>
     <w:tmpl w:val="982C69D6"/>
@@ -9238,7 +9963,7 @@
       </w:rPr>
     </w:lvl>
   </w:abstractNum>
-  <w:abstractNum w:abstractNumId="15" w15:restartNumberingAfterBreak="0">
+  <w:abstractNum w:abstractNumId="20" w15:restartNumberingAfterBreak="0">
     <w:nsid w:val="6AED439F"/>
     <w:multiLevelType w:val="hybridMultilevel"/>
     <w:tmpl w:val="E2FC85E4"/>
@@ -9324,7 +10049,7 @@
       </w:pPr>
     </w:lvl>
   </w:abstractNum>
-  <w:abstractNum w:abstractNumId="16" w15:restartNumberingAfterBreak="0">
+  <w:abstractNum w:abstractNumId="21" w15:restartNumberingAfterBreak="0">
     <w:nsid w:val="6DA77E63"/>
     <w:multiLevelType w:val="hybridMultilevel"/>
     <w:tmpl w:val="EC6436D4"/>
@@ -9437,7 +10162,7 @@
       </w:rPr>
     </w:lvl>
   </w:abstractNum>
-  <w:abstractNum w:abstractNumId="17" w15:restartNumberingAfterBreak="0">
+  <w:abstractNum w:abstractNumId="22" w15:restartNumberingAfterBreak="0">
     <w:nsid w:val="73531011"/>
     <w:multiLevelType w:val="hybridMultilevel"/>
     <w:tmpl w:val="2CC4C122"/>
@@ -9523,7 +10248,7 @@
       </w:pPr>
     </w:lvl>
   </w:abstractNum>
-  <w:abstractNum w:abstractNumId="18" w15:restartNumberingAfterBreak="0">
+  <w:abstractNum w:abstractNumId="23" w15:restartNumberingAfterBreak="0">
     <w:nsid w:val="73EB510E"/>
     <w:multiLevelType w:val="hybridMultilevel"/>
     <w:tmpl w:val="B2003478"/>
@@ -9636,7 +10361,7 @@
       </w:rPr>
     </w:lvl>
   </w:abstractNum>
-  <w:abstractNum w:abstractNumId="19" w15:restartNumberingAfterBreak="0">
+  <w:abstractNum w:abstractNumId="24" w15:restartNumberingAfterBreak="0">
     <w:nsid w:val="7B33181A"/>
     <w:multiLevelType w:val="hybridMultilevel"/>
     <w:tmpl w:val="8FECCBC8"/>
@@ -9749,7 +10474,7 @@
       </w:rPr>
     </w:lvl>
   </w:abstractNum>
-  <w:abstractNum w:abstractNumId="20" w15:restartNumberingAfterBreak="0">
+  <w:abstractNum w:abstractNumId="25" w15:restartNumberingAfterBreak="0">
     <w:nsid w:val="7C9D577F"/>
     <w:multiLevelType w:val="hybridMultilevel"/>
     <w:tmpl w:val="E368A43C"/>
@@ -9836,67 +10561,82 @@
     </w:lvl>
   </w:abstractNum>
   <w:num w:numId="1">
-    <w:abstractNumId w:val="5"/>
+    <w:abstractNumId w:val="7"/>
   </w:num>
   <w:num w:numId="2">
-    <w:abstractNumId w:val="9"/>
+    <w:abstractNumId w:val="13"/>
   </w:num>
   <w:num w:numId="3">
-    <w:abstractNumId w:val="14"/>
+    <w:abstractNumId w:val="19"/>
   </w:num>
   <w:num w:numId="4">
-    <w:abstractNumId w:val="7"/>
+    <w:abstractNumId w:val="10"/>
   </w:num>
   <w:num w:numId="5">
     <w:abstractNumId w:val="1"/>
   </w:num>
   <w:num w:numId="6">
-    <w:abstractNumId w:val="18"/>
+    <w:abstractNumId w:val="23"/>
   </w:num>
   <w:num w:numId="7">
-    <w:abstractNumId w:val="11"/>
+    <w:abstractNumId w:val="15"/>
   </w:num>
   <w:num w:numId="8">
     <w:abstractNumId w:val="3"/>
   </w:num>
   <w:num w:numId="9">
-    <w:abstractNumId w:val="19"/>
+    <w:abstractNumId w:val="24"/>
   </w:num>
   <w:num w:numId="10">
     <w:abstractNumId w:val="0"/>
   </w:num>
   <w:num w:numId="11">
-    <w:abstractNumId w:val="4"/>
+    <w:abstractNumId w:val="5"/>
   </w:num>
   <w:num w:numId="12">
-    <w:abstractNumId w:val="6"/>
+    <w:abstractNumId w:val="8"/>
   </w:num>
   <w:num w:numId="13">
-    <w:abstractNumId w:val="10"/>
+    <w:abstractNumId w:val="14"/>
   </w:num>
   <w:num w:numId="14">
     <w:abstractNumId w:val="2"/>
   </w:num>
   <w:num w:numId="15">
-    <w:abstractNumId w:val="15"/>
+    <w:abstractNumId w:val="20"/>
   </w:num>
   <w:num w:numId="16">
-    <w:abstractNumId w:val="13"/>
+    <w:abstractNumId w:val="17"/>
   </w:num>
   <w:num w:numId="17">
-    <w:abstractNumId w:val="20"/>
+    <w:abstractNumId w:val="25"/>
   </w:num>
   <w:num w:numId="18">
-    <w:abstractNumId w:val="8"/>
+    <w:abstractNumId w:val="12"/>
   </w:num>
   <w:num w:numId="19">
-    <w:abstractNumId w:val="17"/>
+    <w:abstractNumId w:val="22"/>
   </w:num>
   <w:num w:numId="20">
+    <w:abstractNumId w:val="21"/>
+  </w:num>
+  <w:num w:numId="21">
     <w:abstractNumId w:val="16"/>
   </w:num>
-  <w:num w:numId="21">
-    <w:abstractNumId w:val="12"/>
+  <w:num w:numId="22">
+    <w:abstractNumId w:val="18"/>
+  </w:num>
+  <w:num w:numId="23">
+    <w:abstractNumId w:val="4"/>
+  </w:num>
+  <w:num w:numId="24">
+    <w:abstractNumId w:val="9"/>
+  </w:num>
+  <w:num w:numId="25">
+    <w:abstractNumId w:val="6"/>
+  </w:num>
+  <w:num w:numId="26">
+    <w:abstractNumId w:val="11"/>
   </w:num>
 </w:numbering>
 </file>

</xml_diff>

<commit_message>
add: command, document: fix active diagram
</commit_message>
<xml_diff>
--- a/INFO/Bao_cao_btl_ltm.docx
+++ b/INFO/Bao_cao_btl_ltm.docx
@@ -74,7 +74,7 @@
           <w:r>
             <w:fldChar w:fldCharType="separate"/>
           </w:r>
-          <w:hyperlink w:anchor="_Toc44683956" w:history="1">
+          <w:hyperlink w:anchor="_Toc45000966" w:history="1">
             <w:r>
               <w:rPr>
                 <w:rStyle w:val="Hyperlink"/>
@@ -121,7 +121,7 @@
                 <w:noProof/>
                 <w:webHidden/>
               </w:rPr>
-              <w:instrText xml:space="preserve"> PAGEREF _Toc44683956 \h </w:instrText>
+              <w:instrText xml:space="preserve"> PAGEREF _Toc45000966 \h </w:instrText>
             </w:r>
             <w:r>
               <w:rPr>
@@ -164,7 +164,7 @@
               <w:noProof/>
             </w:rPr>
           </w:pPr>
-          <w:hyperlink w:anchor="_Toc44683957" w:history="1">
+          <w:hyperlink w:anchor="_Toc45000967" w:history="1">
             <w:r>
               <w:rPr>
                 <w:rStyle w:val="Hyperlink"/>
@@ -211,7 +211,7 @@
                 <w:noProof/>
                 <w:webHidden/>
               </w:rPr>
-              <w:instrText xml:space="preserve"> PAGEREF _Toc44683957 \h </w:instrText>
+              <w:instrText xml:space="preserve"> PAGEREF _Toc45000967 \h </w:instrText>
             </w:r>
             <w:r>
               <w:rPr>
@@ -254,7 +254,7 @@
               <w:noProof/>
             </w:rPr>
           </w:pPr>
-          <w:hyperlink w:anchor="_Toc44683958" w:history="1">
+          <w:hyperlink w:anchor="_Toc45000968" w:history="1">
             <w:r>
               <w:rPr>
                 <w:rStyle w:val="Hyperlink"/>
@@ -301,7 +301,7 @@
                 <w:noProof/>
                 <w:webHidden/>
               </w:rPr>
-              <w:instrText xml:space="preserve"> PAGEREF _Toc44683958 \h </w:instrText>
+              <w:instrText xml:space="preserve"> PAGEREF _Toc45000968 \h </w:instrText>
             </w:r>
             <w:r>
               <w:rPr>
@@ -344,7 +344,7 @@
               <w:noProof/>
             </w:rPr>
           </w:pPr>
-          <w:hyperlink w:anchor="_Toc44683959" w:history="1">
+          <w:hyperlink w:anchor="_Toc45000969" w:history="1">
             <w:r>
               <w:rPr>
                 <w:rStyle w:val="Hyperlink"/>
@@ -391,7 +391,7 @@
                 <w:noProof/>
                 <w:webHidden/>
               </w:rPr>
-              <w:instrText xml:space="preserve"> PAGEREF _Toc44683959 \h </w:instrText>
+              <w:instrText xml:space="preserve"> PAGEREF _Toc45000969 \h </w:instrText>
             </w:r>
             <w:r>
               <w:rPr>
@@ -434,7 +434,7 @@
               <w:noProof/>
             </w:rPr>
           </w:pPr>
-          <w:hyperlink w:anchor="_Toc44683960" w:history="1">
+          <w:hyperlink w:anchor="_Toc45000970" w:history="1">
             <w:r>
               <w:rPr>
                 <w:rStyle w:val="Hyperlink"/>
@@ -481,7 +481,7 @@
                 <w:noProof/>
                 <w:webHidden/>
               </w:rPr>
-              <w:instrText xml:space="preserve"> PAGEREF _Toc44683960 \h </w:instrText>
+              <w:instrText xml:space="preserve"> PAGEREF _Toc45000970 \h </w:instrText>
             </w:r>
             <w:r>
               <w:rPr>
@@ -524,7 +524,7 @@
               <w:noProof/>
             </w:rPr>
           </w:pPr>
-          <w:hyperlink w:anchor="_Toc44683961" w:history="1">
+          <w:hyperlink w:anchor="_Toc45000971" w:history="1">
             <w:r>
               <w:rPr>
                 <w:rStyle w:val="Hyperlink"/>
@@ -571,7 +571,7 @@
                 <w:noProof/>
                 <w:webHidden/>
               </w:rPr>
-              <w:instrText xml:space="preserve"> PAGEREF _Toc44683961 \h </w:instrText>
+              <w:instrText xml:space="preserve"> PAGEREF _Toc45000971 \h </w:instrText>
             </w:r>
             <w:r>
               <w:rPr>
@@ -614,7 +614,7 @@
               <w:noProof/>
             </w:rPr>
           </w:pPr>
-          <w:hyperlink w:anchor="_Toc44683962" w:history="1">
+          <w:hyperlink w:anchor="_Toc45000972" w:history="1">
             <w:r>
               <w:rPr>
                 <w:rStyle w:val="Hyperlink"/>
@@ -663,7 +663,7 @@
                 <w:noProof/>
                 <w:webHidden/>
               </w:rPr>
-              <w:instrText xml:space="preserve"> PAGEREF _Toc44683962 \h </w:instrText>
+              <w:instrText xml:space="preserve"> PAGEREF _Toc45000972 \h </w:instrText>
             </w:r>
             <w:r>
               <w:rPr>
@@ -706,7 +706,7 @@
               <w:noProof/>
             </w:rPr>
           </w:pPr>
-          <w:hyperlink w:anchor="_Toc44683963" w:history="1">
+          <w:hyperlink w:anchor="_Toc45000973" w:history="1">
             <w:r>
               <w:rPr>
                 <w:rStyle w:val="Hyperlink"/>
@@ -754,7 +754,7 @@
                 <w:noProof/>
                 <w:webHidden/>
               </w:rPr>
-              <w:instrText xml:space="preserve"> PAGEREF _Toc44683963 \h </w:instrText>
+              <w:instrText xml:space="preserve"> PAGEREF _Toc45000973 \h </w:instrText>
             </w:r>
             <w:r>
               <w:rPr>
@@ -797,7 +797,7 @@
               <w:noProof/>
             </w:rPr>
           </w:pPr>
-          <w:hyperlink w:anchor="_Toc44683964" w:history="1">
+          <w:hyperlink w:anchor="_Toc45000974" w:history="1">
             <w:r>
               <w:rPr>
                 <w:rStyle w:val="Hyperlink"/>
@@ -844,7 +844,7 @@
                 <w:noProof/>
                 <w:webHidden/>
               </w:rPr>
-              <w:instrText xml:space="preserve"> PAGEREF _Toc44683964 \h </w:instrText>
+              <w:instrText xml:space="preserve"> PAGEREF _Toc45000974 \h </w:instrText>
             </w:r>
             <w:r>
               <w:rPr>
@@ -887,7 +887,7 @@
               <w:noProof/>
             </w:rPr>
           </w:pPr>
-          <w:hyperlink w:anchor="_Toc44683965" w:history="1">
+          <w:hyperlink w:anchor="_Toc45000975" w:history="1">
             <w:r>
               <w:rPr>
                 <w:rStyle w:val="Hyperlink"/>
@@ -934,7 +934,7 @@
                 <w:noProof/>
                 <w:webHidden/>
               </w:rPr>
-              <w:instrText xml:space="preserve"> PAGEREF _Toc44683965 \h </w:instrText>
+              <w:instrText xml:space="preserve"> PAGEREF _Toc45000975 \h </w:instrText>
             </w:r>
             <w:r>
               <w:rPr>
@@ -977,7 +977,7 @@
               <w:noProof/>
             </w:rPr>
           </w:pPr>
-          <w:hyperlink w:anchor="_Toc44683966" w:history="1">
+          <w:hyperlink w:anchor="_Toc45000976" w:history="1">
             <w:r>
               <w:rPr>
                 <w:rStyle w:val="Hyperlink"/>
@@ -1024,7 +1024,7 @@
                 <w:noProof/>
                 <w:webHidden/>
               </w:rPr>
-              <w:instrText xml:space="preserve"> PAGEREF _Toc44683966 \h </w:instrText>
+              <w:instrText xml:space="preserve"> PAGEREF _Toc45000976 \h </w:instrText>
             </w:r>
             <w:r>
               <w:rPr>
@@ -1067,7 +1067,7 @@
               <w:noProof/>
             </w:rPr>
           </w:pPr>
-          <w:hyperlink w:anchor="_Toc44683967" w:history="1">
+          <w:hyperlink w:anchor="_Toc45000977" w:history="1">
             <w:r>
               <w:rPr>
                 <w:rStyle w:val="Hyperlink"/>
@@ -1126,7 +1126,7 @@
                 <w:noProof/>
                 <w:webHidden/>
               </w:rPr>
-              <w:instrText xml:space="preserve"> PAGEREF _Toc44683967 \h </w:instrText>
+              <w:instrText xml:space="preserve"> PAGEREF _Toc45000977 \h </w:instrText>
             </w:r>
             <w:r>
               <w:rPr>
@@ -1169,7 +1169,7 @@
               <w:noProof/>
             </w:rPr>
           </w:pPr>
-          <w:hyperlink w:anchor="_Toc44683968" w:history="1">
+          <w:hyperlink w:anchor="_Toc45000978" w:history="1">
             <w:r>
               <w:rPr>
                 <w:rStyle w:val="Hyperlink"/>
@@ -1228,7 +1228,7 @@
                 <w:noProof/>
                 <w:webHidden/>
               </w:rPr>
-              <w:instrText xml:space="preserve"> PAGEREF _Toc44683968 \h </w:instrText>
+              <w:instrText xml:space="preserve"> PAGEREF _Toc45000978 \h </w:instrText>
             </w:r>
             <w:r>
               <w:rPr>
@@ -1248,7 +1248,7 @@
                 <w:noProof/>
                 <w:webHidden/>
               </w:rPr>
-              <w:t>6</w:t>
+              <w:t>5</w:t>
             </w:r>
             <w:r>
               <w:rPr>
@@ -1271,7 +1271,7 @@
               <w:noProof/>
             </w:rPr>
           </w:pPr>
-          <w:hyperlink w:anchor="_Toc44683969" w:history="1">
+          <w:hyperlink w:anchor="_Toc45000979" w:history="1">
             <w:r>
               <w:rPr>
                 <w:rStyle w:val="Hyperlink"/>
@@ -1330,7 +1330,7 @@
                 <w:noProof/>
                 <w:webHidden/>
               </w:rPr>
-              <w:instrText xml:space="preserve"> PAGEREF _Toc44683969 \h </w:instrText>
+              <w:instrText xml:space="preserve"> PAGEREF _Toc45000979 \h </w:instrText>
             </w:r>
             <w:r>
               <w:rPr>
@@ -1373,7 +1373,7 @@
               <w:noProof/>
             </w:rPr>
           </w:pPr>
-          <w:hyperlink w:anchor="_Toc44683970" w:history="1">
+          <w:hyperlink w:anchor="_Toc45000980" w:history="1">
             <w:r>
               <w:rPr>
                 <w:rStyle w:val="Hyperlink"/>
@@ -1432,7 +1432,7 @@
                 <w:noProof/>
                 <w:webHidden/>
               </w:rPr>
-              <w:instrText xml:space="preserve"> PAGEREF _Toc44683970 \h </w:instrText>
+              <w:instrText xml:space="preserve"> PAGEREF _Toc45000980 \h </w:instrText>
             </w:r>
             <w:r>
               <w:rPr>
@@ -1452,7 +1452,7 @@
                 <w:noProof/>
                 <w:webHidden/>
               </w:rPr>
-              <w:t>7</w:t>
+              <w:t>6</w:t>
             </w:r>
             <w:r>
               <w:rPr>
@@ -1475,7 +1475,7 @@
               <w:noProof/>
             </w:rPr>
           </w:pPr>
-          <w:hyperlink w:anchor="_Toc44683971" w:history="1">
+          <w:hyperlink w:anchor="_Toc45000981" w:history="1">
             <w:r>
               <w:rPr>
                 <w:rStyle w:val="Hyperlink"/>
@@ -1524,7 +1524,7 @@
                 <w:noProof/>
                 <w:webHidden/>
               </w:rPr>
-              <w:instrText xml:space="preserve"> PAGEREF _Toc44683971 \h </w:instrText>
+              <w:instrText xml:space="preserve"> PAGEREF _Toc45000981 \h </w:instrText>
             </w:r>
             <w:r>
               <w:rPr>
@@ -1544,7 +1544,7 @@
                 <w:noProof/>
                 <w:webHidden/>
               </w:rPr>
-              <w:t>8</w:t>
+              <w:t>7</w:t>
             </w:r>
             <w:r>
               <w:rPr>
@@ -1567,7 +1567,7 @@
               <w:noProof/>
             </w:rPr>
           </w:pPr>
-          <w:hyperlink w:anchor="_Toc44683972" w:history="1">
+          <w:hyperlink w:anchor="_Toc45000982" w:history="1">
             <w:r>
               <w:rPr>
                 <w:rStyle w:val="Hyperlink"/>
@@ -1614,7 +1614,7 @@
                 <w:noProof/>
                 <w:webHidden/>
               </w:rPr>
-              <w:instrText xml:space="preserve"> PAGEREF _Toc44683972 \h </w:instrText>
+              <w:instrText xml:space="preserve"> PAGEREF _Toc45000982 \h </w:instrText>
             </w:r>
             <w:r>
               <w:rPr>
@@ -1634,7 +1634,7 @@
                 <w:noProof/>
                 <w:webHidden/>
               </w:rPr>
-              <w:t>8</w:t>
+              <w:t>7</w:t>
             </w:r>
             <w:r>
               <w:rPr>
@@ -1657,7 +1657,7 @@
               <w:noProof/>
             </w:rPr>
           </w:pPr>
-          <w:hyperlink w:anchor="_Toc44683973" w:history="1">
+          <w:hyperlink w:anchor="_Toc45000983" w:history="1">
             <w:r>
               <w:rPr>
                 <w:rStyle w:val="Hyperlink"/>
@@ -1704,7 +1704,7 @@
                 <w:noProof/>
                 <w:webHidden/>
               </w:rPr>
-              <w:instrText xml:space="preserve"> PAGEREF _Toc44683973 \h </w:instrText>
+              <w:instrText xml:space="preserve"> PAGEREF _Toc45000983 \h </w:instrText>
             </w:r>
             <w:r>
               <w:rPr>
@@ -1724,7 +1724,7 @@
                 <w:noProof/>
                 <w:webHidden/>
               </w:rPr>
-              <w:t>8</w:t>
+              <w:t>7</w:t>
             </w:r>
             <w:r>
               <w:rPr>
@@ -1746,7 +1746,7 @@
               <w:noProof/>
             </w:rPr>
           </w:pPr>
-          <w:hyperlink w:anchor="_Toc44683974" w:history="1">
+          <w:hyperlink w:anchor="_Toc45000984" w:history="1">
             <w:r>
               <w:rPr>
                 <w:rStyle w:val="Hyperlink"/>
@@ -1776,7 +1776,7 @@
                 <w:noProof/>
                 <w:webHidden/>
               </w:rPr>
-              <w:instrText xml:space="preserve"> PAGEREF _Toc44683974 \h </w:instrText>
+              <w:instrText xml:space="preserve"> PAGEREF _Toc45000984 \h </w:instrText>
             </w:r>
             <w:r>
               <w:rPr>
@@ -1796,7 +1796,7 @@
                 <w:noProof/>
                 <w:webHidden/>
               </w:rPr>
-              <w:t>10</w:t>
+              <w:t>9</w:t>
             </w:r>
             <w:r>
               <w:rPr>
@@ -1891,7 +1891,7 @@
           <w:color w:val="000000" w:themeColor="text1"/>
         </w:rPr>
       </w:pPr>
-      <w:bookmarkStart w:id="0" w:name="_Toc44683956"/>
+      <w:bookmarkStart w:id="0" w:name="_Toc45000966"/>
       <w:r>
         <w:rPr>
           <w:rFonts w:ascii="Times New Roman" w:hAnsi="Times New Roman" w:cs="Times New Roman"/>
@@ -2669,7 +2669,7 @@
           <w:szCs w:val="32"/>
         </w:rPr>
       </w:pPr>
-      <w:bookmarkStart w:id="1" w:name="_Toc44683957"/>
+      <w:bookmarkStart w:id="1" w:name="_Toc45000967"/>
       <w:r>
         <w:rPr>
           <w:rFonts w:ascii="Times New Roman" w:hAnsi="Times New Roman" w:cs="Times New Roman"/>
@@ -2739,7 +2739,7 @@
         </w:rPr>
         <w:t xml:space="preserve"> </w:t>
       </w:r>
-      <w:bookmarkStart w:id="2" w:name="_Toc44683958"/>
+      <w:bookmarkStart w:id="2" w:name="_Toc45000968"/>
       <w:r>
         <w:rPr>
           <w:rFonts w:ascii="Times New Roman" w:hAnsi="Times New Roman" w:cs="Times New Roman"/>
@@ -2837,7 +2837,16 @@
           <w:sz w:val="24"/>
           <w:szCs w:val="24"/>
         </w:rPr>
-        <w:t xml:space="preserve"> những hằng số phục vụ cho client</w:t>
+        <w:t xml:space="preserve"> những hằng số </w:t>
+      </w:r>
+      <w:r>
+        <w:rPr>
+          <w:rFonts w:ascii="Times New Roman" w:hAnsi="Times New Roman" w:cs="Times New Roman"/>
+          <w:noProof/>
+          <w:sz w:val="24"/>
+          <w:szCs w:val="24"/>
+        </w:rPr>
+        <w:t>của chương trình client</w:t>
       </w:r>
     </w:p>
     <w:p>
@@ -2865,7 +2874,16 @@
           <w:sz w:val="24"/>
           <w:szCs w:val="24"/>
         </w:rPr>
-        <w:t>Common.h: chứa những cấu trúc(struct) và tiêu đề hàm có chức năng chung phục vụ client</w:t>
+        <w:t xml:space="preserve">Common.h: chứa những cấu trúc(struct) và tiêu đề hàm có </w:t>
+      </w:r>
+      <w:r>
+        <w:rPr>
+          <w:rFonts w:ascii="Times New Roman" w:hAnsi="Times New Roman" w:cs="Times New Roman"/>
+          <w:noProof/>
+          <w:sz w:val="24"/>
+          <w:szCs w:val="24"/>
+        </w:rPr>
+        <w:t>chức năng chung của chương trình client</w:t>
       </w:r>
     </w:p>
     <w:p>
@@ -2895,6 +2913,15 @@
         </w:rPr>
         <w:t>InteractFile.h: chứa những cấu trúc và tiêu đề hàm có chức năng tương tác với file</w:t>
       </w:r>
+      <w:r>
+        <w:rPr>
+          <w:rFonts w:ascii="Times New Roman" w:hAnsi="Times New Roman" w:cs="Times New Roman"/>
+          <w:noProof/>
+          <w:sz w:val="24"/>
+          <w:szCs w:val="24"/>
+        </w:rPr>
+        <w:t>(lấy tên file, tìm kiếm file, đọc file, kiểm tra sự tồn tại của file, …)</w:t>
+      </w:r>
     </w:p>
     <w:p>
       <w:pPr>
@@ -3153,7 +3180,34 @@
           <w:sz w:val="24"/>
           <w:szCs w:val="24"/>
         </w:rPr>
-        <w:t>chứa hàm WinMain của chương trình phía client</w:t>
+        <w:t>chứa hàm WinMain</w:t>
+      </w:r>
+      <w:r>
+        <w:rPr>
+          <w:rFonts w:ascii="Times New Roman" w:hAnsi="Times New Roman" w:cs="Times New Roman"/>
+          <w:noProof/>
+          <w:sz w:val="24"/>
+          <w:szCs w:val="24"/>
+        </w:rPr>
+        <w:t>(hàm chính)</w:t>
+      </w:r>
+      <w:r>
+        <w:rPr>
+          <w:rFonts w:ascii="Times New Roman" w:hAnsi="Times New Roman" w:cs="Times New Roman"/>
+          <w:noProof/>
+          <w:sz w:val="24"/>
+          <w:szCs w:val="24"/>
+        </w:rPr>
+        <w:t xml:space="preserve"> của chương trình client</w:t>
+      </w:r>
+      <w:r>
+        <w:rPr>
+          <w:rFonts w:ascii="Times New Roman" w:hAnsi="Times New Roman" w:cs="Times New Roman"/>
+          <w:noProof/>
+          <w:sz w:val="24"/>
+          <w:szCs w:val="24"/>
+        </w:rPr>
+        <w:t xml:space="preserve"> đồng thời có chức năng tạo giao diện và tương tác với người dùng</w:t>
       </w:r>
     </w:p>
     <w:p>
@@ -3186,7 +3240,7 @@
         </w:rPr>
         <w:t xml:space="preserve"> </w:t>
       </w:r>
-      <w:bookmarkStart w:id="3" w:name="_Toc44683959"/>
+      <w:bookmarkStart w:id="3" w:name="_Toc45000969"/>
       <w:r>
         <w:rPr>
           <w:rFonts w:ascii="Times New Roman" w:hAnsi="Times New Roman" w:cs="Times New Roman"/>
@@ -3253,7 +3307,16 @@
           <w:sz w:val="24"/>
           <w:szCs w:val="24"/>
         </w:rPr>
-        <w:t>CONST.h: chứa những hằng số phục vụ cho server</w:t>
+        <w:t xml:space="preserve">CONST.h: chứa những hằng số </w:t>
+      </w:r>
+      <w:r>
+        <w:rPr>
+          <w:rFonts w:ascii="Times New Roman" w:hAnsi="Times New Roman" w:cs="Times New Roman"/>
+          <w:noProof/>
+          <w:sz w:val="24"/>
+          <w:szCs w:val="24"/>
+        </w:rPr>
+        <w:t>của chương trình server</w:t>
       </w:r>
     </w:p>
     <w:p>
@@ -3281,7 +3344,25 @@
           <w:sz w:val="24"/>
           <w:szCs w:val="24"/>
         </w:rPr>
-        <w:t>Common.h: chứa những cấu và tiêu đề hàm có chức năng chung phục vụ server</w:t>
+        <w:t>Common.h: chứa những cấu và tiêu đề hàm có chức năng chung</w:t>
+      </w:r>
+      <w:r>
+        <w:rPr>
+          <w:rFonts w:ascii="Times New Roman" w:hAnsi="Times New Roman" w:cs="Times New Roman"/>
+          <w:noProof/>
+          <w:sz w:val="24"/>
+          <w:szCs w:val="24"/>
+        </w:rPr>
+        <w:t xml:space="preserve"> của chương trình</w:t>
+      </w:r>
+      <w:r>
+        <w:rPr>
+          <w:rFonts w:ascii="Times New Roman" w:hAnsi="Times New Roman" w:cs="Times New Roman"/>
+          <w:noProof/>
+          <w:sz w:val="24"/>
+          <w:szCs w:val="24"/>
+        </w:rPr>
+        <w:t xml:space="preserve"> server</w:t>
       </w:r>
     </w:p>
     <w:p>
@@ -3473,7 +3554,7 @@
           <w:szCs w:val="32"/>
         </w:rPr>
       </w:pPr>
-      <w:bookmarkStart w:id="4" w:name="_Toc44683960"/>
+      <w:bookmarkStart w:id="4" w:name="_Toc45000970"/>
       <w:r>
         <w:rPr>
           <w:rFonts w:ascii="Times New Roman" w:hAnsi="Times New Roman" w:cs="Times New Roman"/>
@@ -3530,7 +3611,7 @@
           <w:szCs w:val="24"/>
         </w:rPr>
       </w:pPr>
-      <w:bookmarkStart w:id="5" w:name="_Toc44683961"/>
+      <w:bookmarkStart w:id="5" w:name="_Toc45000971"/>
       <w:r>
         <w:rPr>
           <w:rFonts w:ascii="Times New Roman" w:hAnsi="Times New Roman" w:cs="Times New Roman"/>
@@ -4490,6 +4571,7 @@
           <w:shd w:val="clear" w:color="auto" w:fill="FFFFFF"/>
           <w:lang w:val="vi-VN"/>
         </w:rPr>
+        <w:lastRenderedPageBreak/>
         <w:t>202: ID do client gửi lên có thể kết nối và được phép chuyển tiếp</w:t>
       </w:r>
     </w:p>
@@ -4554,7 +4636,6 @@
           <w:sz w:val="24"/>
           <w:szCs w:val="24"/>
         </w:rPr>
-        <w:lastRenderedPageBreak/>
         <w:t xml:space="preserve">           </w:t>
       </w:r>
       <w:r>
@@ -5243,7 +5324,7 @@
         </w:rPr>
         <w:t xml:space="preserve"> </w:t>
       </w:r>
-      <w:bookmarkStart w:id="6" w:name="_Toc44683962"/>
+      <w:bookmarkStart w:id="6" w:name="_Toc45000972"/>
       <w:r>
         <w:rPr>
           <w:rFonts w:ascii="Times New Roman" w:hAnsi="Times New Roman" w:cs="Times New Roman"/>
@@ -5314,7 +5395,7 @@
           <w:lang w:val="vi-VN"/>
         </w:rPr>
       </w:pPr>
-      <w:bookmarkStart w:id="7" w:name="_Toc44683963"/>
+      <w:bookmarkStart w:id="7" w:name="_Toc45000973"/>
       <w:r>
         <w:rPr>
           <w:rFonts w:ascii="Times New Roman" w:hAnsi="Times New Roman" w:cs="Times New Roman"/>
@@ -5351,7 +5432,7 @@
           <w:szCs w:val="24"/>
         </w:rPr>
       </w:pPr>
-      <w:bookmarkStart w:id="8" w:name="_Toc44683964"/>
+      <w:bookmarkStart w:id="8" w:name="_Toc45000974"/>
       <w:r>
         <w:rPr>
           <w:rFonts w:ascii="Times New Roman" w:hAnsi="Times New Roman" w:cs="Times New Roman"/>
@@ -5568,7 +5649,7 @@
           <w:szCs w:val="24"/>
         </w:rPr>
       </w:pPr>
-      <w:bookmarkStart w:id="9" w:name="_Toc44683965"/>
+      <w:bookmarkStart w:id="9" w:name="_Toc45000975"/>
       <w:r>
         <w:rPr>
           <w:rFonts w:ascii="Times New Roman" w:hAnsi="Times New Roman" w:cs="Times New Roman"/>
@@ -5846,7 +5927,7 @@
           <w:szCs w:val="24"/>
         </w:rPr>
       </w:pPr>
-      <w:bookmarkStart w:id="10" w:name="_Toc44683966"/>
+      <w:bookmarkStart w:id="10" w:name="_Toc45000976"/>
       <w:r>
         <w:rPr>
           <w:rFonts w:ascii="Times New Roman" w:hAnsi="Times New Roman" w:cs="Times New Roman"/>
@@ -6074,7 +6155,7 @@
           <w:lang w:val="vi-VN"/>
         </w:rPr>
       </w:pPr>
-      <w:bookmarkStart w:id="11" w:name="_Toc44683967"/>
+      <w:bookmarkStart w:id="11" w:name="_Toc45000977"/>
       <w:r>
         <w:rPr>
           <w:rFonts w:ascii="Times New Roman" w:hAnsi="Times New Roman" w:cs="Times New Roman"/>
@@ -6131,10 +6212,9 @@
           <w:sz w:val="24"/>
           <w:szCs w:val="24"/>
         </w:rPr>
-        <w:lastRenderedPageBreak/>
         <w:t xml:space="preserve"> </w:t>
       </w:r>
-      <w:bookmarkStart w:id="12" w:name="_Toc44683968"/>
+      <w:bookmarkStart w:id="12" w:name="_Toc45000978"/>
       <w:r>
         <w:rPr>
           <w:rFonts w:ascii="Times New Roman" w:hAnsi="Times New Roman" w:cs="Times New Roman"/>
@@ -6174,10 +6254,10 @@
           <w:noProof/>
         </w:rPr>
         <w:drawing>
-          <wp:inline distT="0" distB="0" distL="0" distR="0" wp14:anchorId="09A5B7F4" wp14:editId="25A80E58">
-            <wp:extent cx="4407408" cy="4105656"/>
-            <wp:effectExtent l="0" t="0" r="0" b="0"/>
-            <wp:docPr id="13" name="Picture 13"/>
+          <wp:inline distT="0" distB="0" distL="0" distR="0" wp14:anchorId="46DB542C" wp14:editId="364FEE12">
+            <wp:extent cx="3749040" cy="3758184"/>
+            <wp:effectExtent l="0" t="0" r="3810" b="0"/>
+            <wp:docPr id="2" name="Picture 2"/>
             <wp:cNvGraphicFramePr>
               <a:graphicFrameLocks xmlns:a="http://schemas.openxmlformats.org/drawingml/2006/main" noChangeAspect="1"/>
             </wp:cNvGraphicFramePr>
@@ -6197,7 +6277,7 @@
                   <pic:spPr>
                     <a:xfrm>
                       <a:off x="0" y="0"/>
-                      <a:ext cx="4407408" cy="4105656"/>
+                      <a:ext cx="3749040" cy="3758184"/>
                     </a:xfrm>
                     <a:prstGeom prst="rect">
                       <a:avLst/>
@@ -6238,9 +6318,10 @@
           <w:sz w:val="24"/>
           <w:szCs w:val="24"/>
         </w:rPr>
+        <w:lastRenderedPageBreak/>
         <w:t xml:space="preserve"> </w:t>
       </w:r>
-      <w:bookmarkStart w:id="13" w:name="_Toc44683969"/>
+      <w:bookmarkStart w:id="13" w:name="_Toc45000979"/>
       <w:r>
         <w:rPr>
           <w:rFonts w:ascii="Times New Roman" w:hAnsi="Times New Roman" w:cs="Times New Roman"/>
@@ -6279,11 +6360,10 @@
         <w:rPr>
           <w:noProof/>
         </w:rPr>
-        <w:lastRenderedPageBreak/>
         <w:drawing>
-          <wp:inline distT="0" distB="0" distL="0" distR="0" wp14:anchorId="6B82195A" wp14:editId="3B3B1E76">
-            <wp:extent cx="4096512" cy="4206240"/>
-            <wp:effectExtent l="0" t="0" r="0" b="3810"/>
+          <wp:inline distT="0" distB="0" distL="0" distR="0" wp14:anchorId="2E76B738" wp14:editId="1E186A13">
+            <wp:extent cx="3767328" cy="3877056"/>
+            <wp:effectExtent l="0" t="0" r="5080" b="0"/>
             <wp:docPr id="1" name="Picture 1"/>
             <wp:cNvGraphicFramePr>
               <a:graphicFrameLocks xmlns:a="http://schemas.openxmlformats.org/drawingml/2006/main" noChangeAspect="1"/>
@@ -6304,7 +6384,7 @@
                   <pic:spPr>
                     <a:xfrm>
                       <a:off x="0" y="0"/>
-                      <a:ext cx="4096512" cy="4206240"/>
+                      <a:ext cx="3767328" cy="3877056"/>
                     </a:xfrm>
                     <a:prstGeom prst="rect">
                       <a:avLst/>
@@ -6347,7 +6427,7 @@
         </w:rPr>
         <w:t xml:space="preserve"> </w:t>
       </w:r>
-      <w:bookmarkStart w:id="14" w:name="_Toc44683970"/>
+      <w:bookmarkStart w:id="14" w:name="_Toc45000980"/>
       <w:r>
         <w:rPr>
           <w:rFonts w:ascii="Times New Roman" w:hAnsi="Times New Roman" w:cs="Times New Roman"/>
@@ -6438,7 +6518,7 @@
           <w:lang w:val="vi-VN"/>
         </w:rPr>
       </w:pPr>
-      <w:bookmarkStart w:id="15" w:name="_Toc44683971"/>
+      <w:bookmarkStart w:id="15" w:name="_Toc45000981"/>
       <w:r>
         <w:rPr>
           <w:rFonts w:ascii="Times New Roman" w:hAnsi="Times New Roman" w:cs="Times New Roman"/>
@@ -6473,7 +6553,7 @@
       <w:r>
         <w:t xml:space="preserve"> </w:t>
       </w:r>
-      <w:bookmarkStart w:id="16" w:name="_Toc44683972"/>
+      <w:bookmarkStart w:id="16" w:name="_Toc45000982"/>
       <w:r>
         <w:rPr>
           <w:rFonts w:ascii="Times New Roman" w:hAnsi="Times New Roman" w:cs="Times New Roman"/>
@@ -6526,7 +6606,7 @@
           <w:szCs w:val="24"/>
         </w:rPr>
       </w:pPr>
-      <w:bookmarkStart w:id="17" w:name="_Toc44683973"/>
+      <w:bookmarkStart w:id="17" w:name="_Toc45000983"/>
       <w:r>
         <w:rPr>
           <w:rFonts w:ascii="Times New Roman" w:hAnsi="Times New Roman" w:cs="Times New Roman"/>
@@ -7038,7 +7118,7 @@
           <w:color w:val="000000" w:themeColor="text1"/>
         </w:rPr>
       </w:pPr>
-      <w:bookmarkStart w:id="18" w:name="_Toc44683974"/>
+      <w:bookmarkStart w:id="18" w:name="_Toc45000984"/>
       <w:r>
         <w:rPr>
           <w:rFonts w:ascii="Times New Roman" w:hAnsi="Times New Roman" w:cs="Times New Roman"/>

</xml_diff>